<commit_message>
(1) Add weekday selection (2) Update documentation
</commit_message>
<xml_diff>
--- a/Documentation/Use case.docx
+++ b/Documentation/Use case.docx
@@ -17,7 +17,23 @@
           <w:szCs w:val="32"/>
           <w:lang w:val="en-US"/>
         </w:rPr>
-        <w:t>Use case documentation for online order + queue system</w:t>
+        <w:t xml:space="preserve">Use case documentation for </w:t>
+      </w:r>
+      <w:r>
+        <w:rPr>
+          <w:sz w:val="32"/>
+          <w:szCs w:val="32"/>
+          <w:lang w:val="en-US"/>
+        </w:rPr>
+        <w:t>news sentiment</w:t>
+      </w:r>
+      <w:r>
+        <w:rPr>
+          <w:sz w:val="32"/>
+          <w:szCs w:val="32"/>
+          <w:lang w:val="en-US"/>
+        </w:rPr>
+        <w:t xml:space="preserve"> system</w:t>
       </w:r>
     </w:p>
     <w:p>
@@ -67,11 +83,25 @@
           <w:lang w:val="en-US"/>
         </w:rPr>
       </w:pPr>
+      <w:proofErr w:type="gramStart"/>
       <w:r>
         <w:rPr>
           <w:lang w:val="en-US"/>
         </w:rPr>
-        <w:t>User start waiting from the online queue</w:t>
+        <w:t>User</w:t>
+      </w:r>
+      <w:proofErr w:type="gramEnd"/>
+      <w:r>
+        <w:rPr>
+          <w:lang w:val="en-US"/>
+        </w:rPr>
+        <w:t xml:space="preserve"> </w:t>
+      </w:r>
+      <w:r>
+        <w:rPr>
+          <w:lang w:val="en-US"/>
+        </w:rPr>
+        <w:t>browse news statistics</w:t>
       </w:r>
     </w:p>
     <w:p>
@@ -85,6 +115,24 @@
           <w:lang w:val="en-US"/>
         </w:rPr>
       </w:pPr>
+      <w:r>
+        <w:rPr>
+          <w:lang w:val="en-US"/>
+        </w:rPr>
+        <w:t xml:space="preserve"> User Search</w:t>
+      </w:r>
+    </w:p>
+    <w:p>
+      <w:pPr>
+        <w:pStyle w:val="ListParagraph"/>
+        <w:numPr>
+          <w:ilvl w:val="1"/>
+          <w:numId w:val="1"/>
+        </w:numPr>
+        <w:rPr>
+          <w:lang w:val="en-US"/>
+        </w:rPr>
+      </w:pPr>
       <w:proofErr w:type="gramStart"/>
       <w:r>
         <w:rPr>
@@ -97,7 +145,59 @@
         <w:rPr>
           <w:lang w:val="en-US"/>
         </w:rPr>
-        <w:t xml:space="preserve"> select order from the order page</w:t>
+        <w:t xml:space="preserve"> select news by category</w:t>
+      </w:r>
+    </w:p>
+    <w:p>
+      <w:pPr>
+        <w:pStyle w:val="ListParagraph"/>
+        <w:numPr>
+          <w:ilvl w:val="1"/>
+          <w:numId w:val="1"/>
+        </w:numPr>
+        <w:rPr>
+          <w:lang w:val="en-US"/>
+        </w:rPr>
+      </w:pPr>
+      <w:proofErr w:type="gramStart"/>
+      <w:r>
+        <w:rPr>
+          <w:lang w:val="en-US"/>
+        </w:rPr>
+        <w:t>User</w:t>
+      </w:r>
+      <w:proofErr w:type="gramEnd"/>
+      <w:r>
+        <w:rPr>
+          <w:lang w:val="en-US"/>
+        </w:rPr>
+        <w:t xml:space="preserve"> browse news abstract</w:t>
+      </w:r>
+    </w:p>
+    <w:p>
+      <w:pPr>
+        <w:pStyle w:val="ListParagraph"/>
+        <w:numPr>
+          <w:ilvl w:val="1"/>
+          <w:numId w:val="1"/>
+        </w:numPr>
+        <w:rPr>
+          <w:lang w:val="en-US"/>
+        </w:rPr>
+      </w:pPr>
+      <w:proofErr w:type="gramStart"/>
+      <w:r>
+        <w:rPr>
+          <w:lang w:val="en-US"/>
+        </w:rPr>
+        <w:t>User</w:t>
+      </w:r>
+      <w:proofErr w:type="gramEnd"/>
+      <w:r>
+        <w:rPr>
+          <w:lang w:val="en-US"/>
+        </w:rPr>
+        <w:t xml:space="preserve"> select sentiment / tags / topics from the news</w:t>
       </w:r>
     </w:p>
     <w:p>
@@ -164,7 +264,13 @@
               <w:rPr>
                 <w:lang w:val="en-US"/>
               </w:rPr>
-              <w:t>User ---- Obtain item information and description</w:t>
+              <w:t xml:space="preserve">User ---- </w:t>
+            </w:r>
+            <w:r>
+              <w:rPr>
+                <w:lang w:val="en-US"/>
+              </w:rPr>
+              <w:t>Select browsing statistics on sentiment/topic/tags/category/news</w:t>
             </w:r>
           </w:p>
         </w:tc>
@@ -178,12 +284,6 @@
                 <w:lang w:val="en-US"/>
               </w:rPr>
             </w:pPr>
-            <w:r>
-              <w:rPr>
-                <w:lang w:val="en-US"/>
-              </w:rPr>
-              <w:t>Extends Queue waiting</w:t>
-            </w:r>
           </w:p>
         </w:tc>
       </w:tr>
@@ -202,7 +302,13 @@
               <w:rPr>
                 <w:lang w:val="en-US"/>
               </w:rPr>
-              <w:t>User ---- Submit order</w:t>
+              <w:t xml:space="preserve">User ---- </w:t>
+            </w:r>
+            <w:r>
+              <w:rPr>
+                <w:lang w:val="en-US"/>
+              </w:rPr>
+              <w:t>Search article based on criteria</w:t>
             </w:r>
           </w:p>
         </w:tc>
@@ -216,6 +322,63 @@
                 <w:lang w:val="en-US"/>
               </w:rPr>
             </w:pPr>
+            <w:r>
+              <w:rPr>
+                <w:lang w:val="en-US"/>
+              </w:rPr>
+              <w:t>Extends Read News abstract list</w:t>
+            </w:r>
+          </w:p>
+        </w:tc>
+      </w:tr>
+      <w:tr>
+        <w:tc>
+          <w:tcPr>
+            <w:tcW w:w="4505" w:type="dxa"/>
+          </w:tcPr>
+          <w:p>
+            <w:pPr>
+              <w:rPr>
+                <w:lang w:val="en-US"/>
+              </w:rPr>
+            </w:pPr>
+            <w:r>
+              <w:rPr>
+                <w:lang w:val="en-US"/>
+              </w:rPr>
+              <w:t>User ----</w:t>
+            </w:r>
+            <w:r>
+              <w:rPr>
+                <w:lang w:val="en-US"/>
+              </w:rPr>
+              <w:t xml:space="preserve"> Read News abstract list,</w:t>
+            </w:r>
+          </w:p>
+          <w:p>
+            <w:pPr>
+              <w:rPr>
+                <w:lang w:val="en-US"/>
+              </w:rPr>
+            </w:pPr>
+          </w:p>
+        </w:tc>
+        <w:tc>
+          <w:tcPr>
+            <w:tcW w:w="4505" w:type="dxa"/>
+          </w:tcPr>
+          <w:p>
+            <w:pPr>
+              <w:rPr>
+                <w:lang w:val="en-US"/>
+              </w:rPr>
+            </w:pPr>
+            <w:r>
+              <w:rPr>
+                <w:lang w:val="en-US"/>
+              </w:rPr>
+              <w:t>Extends Read Article</w:t>
+            </w:r>
           </w:p>
         </w:tc>
       </w:tr>
@@ -269,11 +432,19 @@
           <w:lang w:val="en-US"/>
         </w:rPr>
       </w:pPr>
+      <w:proofErr w:type="gramStart"/>
       <w:r>
         <w:rPr>
           <w:lang w:val="en-US"/>
         </w:rPr>
-        <w:t>User start waiting from the online queue</w:t>
+        <w:t>User</w:t>
+      </w:r>
+      <w:proofErr w:type="gramEnd"/>
+      <w:r>
+        <w:rPr>
+          <w:lang w:val="en-US"/>
+        </w:rPr>
+        <w:t xml:space="preserve"> browse news statistics</w:t>
       </w:r>
     </w:p>
     <w:tbl>
@@ -347,385 +518,8 @@
               <w:rPr>
                 <w:lang w:val="en-US"/>
               </w:rPr>
-              <w:t xml:space="preserve"> obtain the session via the client page</w:t>
+              <w:t xml:space="preserve"> obtain the news statistics </w:t>
             </w:r>
-          </w:p>
-        </w:tc>
-        <w:tc>
-          <w:tcPr>
-            <w:tcW w:w="6463" w:type="dxa"/>
-          </w:tcPr>
-          <w:tbl>
-            <w:tblPr>
-              <w:tblStyle w:val="TableGrid"/>
-              <w:tblW w:w="0" w:type="auto"/>
-              <w:tblLook w:val="04A0" w:firstRow="1" w:lastRow="0" w:firstColumn="1" w:lastColumn="0" w:noHBand="0" w:noVBand="1"/>
-            </w:tblPr>
-            <w:tblGrid>
-              <w:gridCol w:w="3103"/>
-              <w:gridCol w:w="3104"/>
-            </w:tblGrid>
-            <w:tr>
-              <w:tc>
-                <w:tcPr>
-                  <w:tcW w:w="3118" w:type="dxa"/>
-                </w:tcPr>
-                <w:p>
-                  <w:pPr>
-                    <w:rPr>
-                      <w:lang w:val="en-US"/>
-                    </w:rPr>
-                  </w:pPr>
-                  <w:r>
-                    <w:rPr>
-                      <w:lang w:val="en-US"/>
-                    </w:rPr>
-                    <w:t>Webpage ----</w:t>
-                  </w:r>
-                  <w:r>
-                    <w:rPr>
-                      <w:lang w:val="en-US"/>
-                    </w:rPr>
-                    <w:sym w:font="Wingdings" w:char="F0E0"/>
-                  </w:r>
-                  <w:r>
-                    <w:rPr>
-                      <w:lang w:val="en-US"/>
-                    </w:rPr>
-                    <w:t xml:space="preserve"> /session endpoint</w:t>
-                  </w:r>
-                </w:p>
-              </w:tc>
-              <w:tc>
-                <w:tcPr>
-                  <w:tcW w:w="3119" w:type="dxa"/>
-                </w:tcPr>
-                <w:p>
-                  <w:pPr>
-                    <w:rPr>
-                      <w:lang w:val="en-US"/>
-                    </w:rPr>
-                  </w:pPr>
-                  <w:r>
-                    <w:rPr>
-                      <w:lang w:val="en-US"/>
-                    </w:rPr>
-                    <w:t xml:space="preserve">Webpage </w:t>
-                  </w:r>
-                  <w:proofErr w:type="gramStart"/>
-                  <w:r>
-                    <w:rPr>
-                      <w:lang w:val="en-US"/>
-                    </w:rPr>
-                    <w:t>request</w:t>
-                  </w:r>
-                  <w:proofErr w:type="gramEnd"/>
-                  <w:r>
-                    <w:rPr>
-                      <w:lang w:val="en-US"/>
-                    </w:rPr>
-                    <w:t xml:space="preserve"> get session token operation</w:t>
-                  </w:r>
-                </w:p>
-              </w:tc>
-            </w:tr>
-            <w:tr>
-              <w:tc>
-                <w:tcPr>
-                  <w:tcW w:w="3118" w:type="dxa"/>
-                </w:tcPr>
-                <w:p>
-                  <w:pPr>
-                    <w:rPr>
-                      <w:lang w:val="en-US"/>
-                    </w:rPr>
-                  </w:pPr>
-                  <w:r>
-                    <w:rPr>
-                      <w:lang w:val="en-US"/>
-                    </w:rPr>
-                    <w:t xml:space="preserve">Webpage </w:t>
-                  </w:r>
-                  <w:r>
-                    <w:rPr>
-                      <w:lang w:val="en-US"/>
-                    </w:rPr>
-                    <w:sym w:font="Wingdings" w:char="F0E7"/>
-                  </w:r>
-                  <w:r>
-                    <w:rPr>
-                      <w:lang w:val="en-US"/>
-                    </w:rPr>
-                    <w:t xml:space="preserve">---- </w:t>
-                  </w:r>
-                  <w:r>
-                    <w:rPr>
-                      <w:lang w:val="en-US"/>
-                    </w:rPr>
-                    <w:t>/session endpoint</w:t>
-                  </w:r>
-                </w:p>
-              </w:tc>
-              <w:tc>
-                <w:tcPr>
-                  <w:tcW w:w="3119" w:type="dxa"/>
-                </w:tcPr>
-                <w:p>
-                  <w:pPr>
-                    <w:rPr>
-                      <w:lang w:val="en-US"/>
-                    </w:rPr>
-                  </w:pPr>
-                  <w:r>
-                    <w:rPr>
-                      <w:lang w:val="en-US"/>
-                    </w:rPr>
-                    <w:t xml:space="preserve">Return session token, </w:t>
-                  </w:r>
-                  <w:proofErr w:type="spellStart"/>
-                  <w:r>
-                    <w:rPr>
-                      <w:lang w:val="en-US"/>
-                    </w:rPr>
-                    <w:t>jwt</w:t>
-                  </w:r>
-                  <w:proofErr w:type="spellEnd"/>
-                  <w:r>
-                    <w:rPr>
-                      <w:lang w:val="en-US"/>
-                    </w:rPr>
-                    <w:t xml:space="preserve"> token</w:t>
-                  </w:r>
-                </w:p>
-              </w:tc>
-            </w:tr>
-          </w:tbl>
-          <w:p>
-            <w:pPr>
-              <w:rPr>
-                <w:lang w:val="en-US"/>
-              </w:rPr>
-            </w:pPr>
-          </w:p>
-        </w:tc>
-      </w:tr>
-      <w:tr>
-        <w:tc>
-          <w:tcPr>
-            <w:tcW w:w="2547" w:type="dxa"/>
-          </w:tcPr>
-          <w:p>
-            <w:pPr>
-              <w:rPr>
-                <w:lang w:val="en-US"/>
-              </w:rPr>
-            </w:pPr>
-            <w:r>
-              <w:rPr>
-                <w:lang w:val="en-US"/>
-              </w:rPr>
-              <w:t>User waiting from the client page for the queue (Loop)</w:t>
-            </w:r>
-          </w:p>
-        </w:tc>
-        <w:tc>
-          <w:tcPr>
-            <w:tcW w:w="6463" w:type="dxa"/>
-          </w:tcPr>
-          <w:tbl>
-            <w:tblPr>
-              <w:tblStyle w:val="TableGrid"/>
-              <w:tblW w:w="0" w:type="auto"/>
-              <w:tblLook w:val="04A0" w:firstRow="1" w:lastRow="0" w:firstColumn="1" w:lastColumn="0" w:noHBand="0" w:noVBand="1"/>
-            </w:tblPr>
-            <w:tblGrid>
-              <w:gridCol w:w="3102"/>
-              <w:gridCol w:w="3105"/>
-            </w:tblGrid>
-            <w:tr>
-              <w:tc>
-                <w:tcPr>
-                  <w:tcW w:w="3118" w:type="dxa"/>
-                </w:tcPr>
-                <w:p>
-                  <w:pPr>
-                    <w:rPr>
-                      <w:lang w:val="en-US"/>
-                    </w:rPr>
-                  </w:pPr>
-                  <w:r>
-                    <w:rPr>
-                      <w:lang w:val="en-US"/>
-                    </w:rPr>
-                    <w:t>Webpage ----</w:t>
-                  </w:r>
-                  <w:r>
-                    <w:rPr>
-                      <w:lang w:val="en-US"/>
-                    </w:rPr>
-                    <w:sym w:font="Wingdings" w:char="F0E0"/>
-                  </w:r>
-                  <w:r>
-                    <w:rPr>
-                      <w:lang w:val="en-US"/>
-                    </w:rPr>
-                    <w:t xml:space="preserve"> /</w:t>
-                  </w:r>
-                  <w:r>
-                    <w:rPr>
-                      <w:lang w:val="en-US"/>
-                    </w:rPr>
-                    <w:t>status</w:t>
-                  </w:r>
-                  <w:r>
-                    <w:rPr>
-                      <w:lang w:val="en-US"/>
-                    </w:rPr>
-                    <w:t xml:space="preserve"> endpoint</w:t>
-                  </w:r>
-                </w:p>
-              </w:tc>
-              <w:tc>
-                <w:tcPr>
-                  <w:tcW w:w="3119" w:type="dxa"/>
-                </w:tcPr>
-                <w:p>
-                  <w:pPr>
-                    <w:rPr>
-                      <w:lang w:val="en-US"/>
-                    </w:rPr>
-                  </w:pPr>
-                  <w:r>
-                    <w:rPr>
-                      <w:lang w:val="en-US"/>
-                    </w:rPr>
-                    <w:t xml:space="preserve">Webpage </w:t>
-                  </w:r>
-                  <w:r>
-                    <w:rPr>
-                      <w:lang w:val="en-US"/>
-                    </w:rPr>
-                    <w:t>loops getting status information in the /status endpoint</w:t>
-                  </w:r>
-                </w:p>
-              </w:tc>
-            </w:tr>
-            <w:tr>
-              <w:tc>
-                <w:tcPr>
-                  <w:tcW w:w="3118" w:type="dxa"/>
-                </w:tcPr>
-                <w:p>
-                  <w:pPr>
-                    <w:rPr>
-                      <w:lang w:val="en-US"/>
-                    </w:rPr>
-                  </w:pPr>
-                  <w:r>
-                    <w:rPr>
-                      <w:lang w:val="en-US"/>
-                    </w:rPr>
-                    <w:t xml:space="preserve">Webpage </w:t>
-                  </w:r>
-                  <w:r>
-                    <w:rPr>
-                      <w:lang w:val="en-US"/>
-                    </w:rPr>
-                    <w:sym w:font="Wingdings" w:char="F0E7"/>
-                  </w:r>
-                  <w:r>
-                    <w:rPr>
-                      <w:lang w:val="en-US"/>
-                    </w:rPr>
-                    <w:t>---- /</w:t>
-                  </w:r>
-                  <w:r>
-                    <w:rPr>
-                      <w:lang w:val="en-US"/>
-                    </w:rPr>
-                    <w:t>status</w:t>
-                  </w:r>
-                  <w:r>
-                    <w:rPr>
-                      <w:lang w:val="en-US"/>
-                    </w:rPr>
-                    <w:t xml:space="preserve"> endpoint</w:t>
-                  </w:r>
-                </w:p>
-              </w:tc>
-              <w:tc>
-                <w:tcPr>
-                  <w:tcW w:w="3119" w:type="dxa"/>
-                </w:tcPr>
-                <w:p>
-                  <w:pPr>
-                    <w:rPr>
-                      <w:lang w:val="en-US"/>
-                    </w:rPr>
-                  </w:pPr>
-                  <w:r>
-                    <w:rPr>
-                      <w:lang w:val="en-US"/>
-                    </w:rPr>
-                    <w:t xml:space="preserve">Return </w:t>
-                  </w:r>
-                  <w:r>
-                    <w:rPr>
-                      <w:lang w:val="en-US"/>
-                    </w:rPr>
-                    <w:t xml:space="preserve">current </w:t>
-                  </w:r>
-                  <w:proofErr w:type="gramStart"/>
-                  <w:r>
-                    <w:rPr>
-                      <w:lang w:val="en-US"/>
-                    </w:rPr>
-                    <w:t>status ,</w:t>
-                  </w:r>
-                  <w:proofErr w:type="gramEnd"/>
-                  <w:r>
-                    <w:rPr>
-                      <w:lang w:val="en-US"/>
-                    </w:rPr>
-                    <w:t xml:space="preserve"> whether it is waiting of finish waiting</w:t>
-                  </w:r>
-                </w:p>
-              </w:tc>
-            </w:tr>
-          </w:tbl>
-          <w:p>
-            <w:pPr>
-              <w:rPr>
-                <w:lang w:val="en-US"/>
-              </w:rPr>
-            </w:pPr>
-          </w:p>
-        </w:tc>
-      </w:tr>
-      <w:tr>
-        <w:tc>
-          <w:tcPr>
-            <w:tcW w:w="2547" w:type="dxa"/>
-          </w:tcPr>
-          <w:p>
-            <w:pPr>
-              <w:rPr>
-                <w:lang w:val="en-US"/>
-              </w:rPr>
-            </w:pPr>
-            <w:r>
-              <w:rPr>
-                <w:lang w:val="en-US"/>
-              </w:rPr>
-              <w:t>User complete waiting</w:t>
-            </w:r>
-          </w:p>
-          <w:p>
-            <w:pPr>
-              <w:rPr>
-                <w:lang w:val="en-US"/>
-              </w:rPr>
-            </w:pPr>
           </w:p>
         </w:tc>
         <w:tc>
@@ -769,8 +563,175 @@
                     <w:rPr>
                       <w:lang w:val="en-US"/>
                     </w:rPr>
-                    <w:t xml:space="preserve"> /status endpoint</w:t>
-                  </w:r>
+                    <w:t xml:space="preserve"> /</w:t>
+                  </w:r>
+                  <w:r>
+                    <w:rPr>
+                      <w:lang w:val="en-US"/>
+                    </w:rPr>
+                    <w:t>news</w:t>
+                  </w:r>
+                  <w:r>
+                    <w:rPr>
+                      <w:lang w:val="en-US"/>
+                    </w:rPr>
+                    <w:t xml:space="preserve"> endpoint</w:t>
+                  </w:r>
+                </w:p>
+                <w:p>
+                  <w:pPr>
+                    <w:rPr>
+                      <w:lang w:val="en-US"/>
+                    </w:rPr>
+                  </w:pPr>
+                  <w:r>
+                    <w:rPr>
+                      <w:lang w:val="en-US"/>
+                    </w:rPr>
+                    <w:t>Webpage ----</w:t>
+                  </w:r>
+                  <w:r>
+                    <w:rPr>
+                      <w:lang w:val="en-US"/>
+                    </w:rPr>
+                    <w:sym w:font="Wingdings" w:char="F0E0"/>
+                  </w:r>
+                  <w:r>
+                    <w:rPr>
+                      <w:lang w:val="en-US"/>
+                    </w:rPr>
+                    <w:t xml:space="preserve"> /</w:t>
+                  </w:r>
+                  <w:r>
+                    <w:rPr>
+                      <w:lang w:val="en-US"/>
+                    </w:rPr>
+                    <w:t>category</w:t>
+                  </w:r>
+                  <w:r>
+                    <w:rPr>
+                      <w:lang w:val="en-US"/>
+                    </w:rPr>
+                    <w:t xml:space="preserve"> endpoint</w:t>
+                  </w:r>
+                </w:p>
+                <w:p>
+                  <w:pPr>
+                    <w:rPr>
+                      <w:lang w:val="en-US"/>
+                    </w:rPr>
+                  </w:pPr>
+                  <w:r>
+                    <w:rPr>
+                      <w:lang w:val="en-US"/>
+                    </w:rPr>
+                    <w:t>Webpage ----</w:t>
+                  </w:r>
+                  <w:r>
+                    <w:rPr>
+                      <w:lang w:val="en-US"/>
+                    </w:rPr>
+                    <w:sym w:font="Wingdings" w:char="F0E0"/>
+                  </w:r>
+                  <w:r>
+                    <w:rPr>
+                      <w:lang w:val="en-US"/>
+                    </w:rPr>
+                    <w:t xml:space="preserve"> /</w:t>
+                  </w:r>
+                  <w:r>
+                    <w:rPr>
+                      <w:lang w:val="en-US"/>
+                    </w:rPr>
+                    <w:t>sentiment</w:t>
+                  </w:r>
+                  <w:r>
+                    <w:rPr>
+                      <w:lang w:val="en-US"/>
+                    </w:rPr>
+                    <w:t xml:space="preserve"> endpoint</w:t>
+                  </w:r>
+                </w:p>
+                <w:p>
+                  <w:pPr>
+                    <w:rPr>
+                      <w:lang w:val="en-US"/>
+                    </w:rPr>
+                  </w:pPr>
+                  <w:r>
+                    <w:rPr>
+                      <w:lang w:val="en-US"/>
+                    </w:rPr>
+                    <w:t>Webpage ----</w:t>
+                  </w:r>
+                  <w:r>
+                    <w:rPr>
+                      <w:lang w:val="en-US"/>
+                    </w:rPr>
+                    <w:sym w:font="Wingdings" w:char="F0E0"/>
+                  </w:r>
+                  <w:r>
+                    <w:rPr>
+                      <w:lang w:val="en-US"/>
+                    </w:rPr>
+                    <w:t xml:space="preserve"> </w:t>
+                  </w:r>
+                  <w:r>
+                    <w:rPr>
+                      <w:lang w:val="en-US"/>
+                    </w:rPr>
+                    <w:t>/topic</w:t>
+                  </w:r>
+                  <w:r>
+                    <w:rPr>
+                      <w:lang w:val="en-US"/>
+                    </w:rPr>
+                    <w:t xml:space="preserve"> endpoint</w:t>
+                  </w:r>
+                </w:p>
+                <w:p>
+                  <w:pPr>
+                    <w:rPr>
+                      <w:lang w:val="en-US"/>
+                    </w:rPr>
+                  </w:pPr>
+                  <w:r>
+                    <w:rPr>
+                      <w:lang w:val="en-US"/>
+                    </w:rPr>
+                    <w:t>Webpage ----</w:t>
+                  </w:r>
+                  <w:r>
+                    <w:rPr>
+                      <w:lang w:val="en-US"/>
+                    </w:rPr>
+                    <w:sym w:font="Wingdings" w:char="F0E0"/>
+                  </w:r>
+                  <w:r>
+                    <w:rPr>
+                      <w:lang w:val="en-US"/>
+                    </w:rPr>
+                    <w:t xml:space="preserve"> /</w:t>
+                  </w:r>
+                  <w:r>
+                    <w:rPr>
+                      <w:lang w:val="en-US"/>
+                    </w:rPr>
+                    <w:t>tag</w:t>
+                  </w:r>
+                  <w:r>
+                    <w:rPr>
+                      <w:lang w:val="en-US"/>
+                    </w:rPr>
+                    <w:t xml:space="preserve"> endpoint</w:t>
+                  </w:r>
+                </w:p>
+                <w:p>
+                  <w:pPr>
+                    <w:rPr>
+                      <w:lang w:val="en-US"/>
+                    </w:rPr>
+                  </w:pPr>
                 </w:p>
               </w:tc>
               <w:tc>
@@ -787,7 +748,27 @@
                     <w:rPr>
                       <w:lang w:val="en-US"/>
                     </w:rPr>
-                    <w:t>Webpage loops getting status information in the /status endpoint</w:t>
+                    <w:t xml:space="preserve">Webpage </w:t>
+                  </w:r>
+                  <w:proofErr w:type="gramStart"/>
+                  <w:r>
+                    <w:rPr>
+                      <w:lang w:val="en-US"/>
+                    </w:rPr>
+                    <w:t>request</w:t>
+                  </w:r>
+                  <w:proofErr w:type="gramEnd"/>
+                  <w:r>
+                    <w:rPr>
+                      <w:lang w:val="en-US"/>
+                    </w:rPr>
+                    <w:t xml:space="preserve"> get </w:t>
+                  </w:r>
+                  <w:r>
+                    <w:rPr>
+                      <w:lang w:val="en-US"/>
+                    </w:rPr>
+                    <w:t>sentiment statistics</w:t>
                   </w:r>
                 </w:p>
               </w:tc>
@@ -819,7 +800,7 @@
                     <w:rPr>
                       <w:lang w:val="en-US"/>
                     </w:rPr>
-                    <w:t>---- /status endpoint</w:t>
+                    <w:t>---- endpoint</w:t>
                   </w:r>
                 </w:p>
               </w:tc>
@@ -837,27 +818,7 @@
                     <w:rPr>
                       <w:lang w:val="en-US"/>
                     </w:rPr>
-                    <w:t xml:space="preserve">Return current </w:t>
-                  </w:r>
-                  <w:proofErr w:type="gramStart"/>
-                  <w:r>
-                    <w:rPr>
-                      <w:lang w:val="en-US"/>
-                    </w:rPr>
-                    <w:t>status ,</w:t>
-                  </w:r>
-                  <w:proofErr w:type="gramEnd"/>
-                  <w:r>
-                    <w:rPr>
-                      <w:lang w:val="en-US"/>
-                    </w:rPr>
-                    <w:t xml:space="preserve"> </w:t>
-                  </w:r>
-                  <w:r>
-                    <w:rPr>
-                      <w:lang w:val="en-US"/>
-                    </w:rPr>
-                    <w:t>showing finish waiting</w:t>
+                    <w:t>Return statistics table</w:t>
                   </w:r>
                 </w:p>
               </w:tc>
@@ -869,95 +830,6 @@
                 <w:lang w:val="en-US"/>
               </w:rPr>
             </w:pPr>
-          </w:p>
-        </w:tc>
-      </w:tr>
-    </w:tbl>
-    <w:p>
-      <w:pPr>
-        <w:rPr>
-          <w:lang w:val="en-US"/>
-        </w:rPr>
-      </w:pPr>
-    </w:p>
-    <w:p>
-      <w:pPr>
-        <w:pStyle w:val="ListParagraph"/>
-        <w:numPr>
-          <w:ilvl w:val="1"/>
-          <w:numId w:val="2"/>
-        </w:numPr>
-        <w:rPr>
-          <w:lang w:val="en-US"/>
-        </w:rPr>
-      </w:pPr>
-      <w:proofErr w:type="gramStart"/>
-      <w:r>
-        <w:rPr>
-          <w:lang w:val="en-US"/>
-        </w:rPr>
-        <w:t>User</w:t>
-      </w:r>
-      <w:proofErr w:type="gramEnd"/>
-      <w:r>
-        <w:rPr>
-          <w:lang w:val="en-US"/>
-        </w:rPr>
-        <w:t xml:space="preserve"> select order from the order page</w:t>
-      </w:r>
-    </w:p>
-    <w:p>
-      <w:pPr>
-        <w:rPr>
-          <w:lang w:val="en-US"/>
-        </w:rPr>
-      </w:pPr>
-    </w:p>
-    <w:tbl>
-      <w:tblPr>
-        <w:tblStyle w:val="TableGrid"/>
-        <w:tblW w:w="0" w:type="auto"/>
-        <w:tblLook w:val="04A0" w:firstRow="1" w:lastRow="0" w:firstColumn="1" w:lastColumn="0" w:noHBand="0" w:noVBand="1"/>
-      </w:tblPr>
-      <w:tblGrid>
-        <w:gridCol w:w="2547"/>
-        <w:gridCol w:w="6463"/>
-      </w:tblGrid>
-      <w:tr>
-        <w:tc>
-          <w:tcPr>
-            <w:tcW w:w="2547" w:type="dxa"/>
-          </w:tcPr>
-          <w:p>
-            <w:pPr>
-              <w:rPr>
-                <w:lang w:val="en-US"/>
-              </w:rPr>
-            </w:pPr>
-            <w:r>
-              <w:rPr>
-                <w:lang w:val="en-US"/>
-              </w:rPr>
-              <w:t>Steps</w:t>
-            </w:r>
-          </w:p>
-        </w:tc>
-        <w:tc>
-          <w:tcPr>
-            <w:tcW w:w="6463" w:type="dxa"/>
-          </w:tcPr>
-          <w:p>
-            <w:pPr>
-              <w:rPr>
-                <w:lang w:val="en-US"/>
-              </w:rPr>
-            </w:pPr>
-            <w:r>
-              <w:rPr>
-                <w:lang w:val="en-US"/>
-              </w:rPr>
-              <w:t>Flow</w:t>
-            </w:r>
           </w:p>
         </w:tc>
       </w:tr>
@@ -984,7 +856,7 @@
               <w:rPr>
                 <w:lang w:val="en-US"/>
               </w:rPr>
-              <w:t xml:space="preserve"> obtain the session via the client page</w:t>
+              <w:t xml:space="preserve"> navigate the news statistics</w:t>
             </w:r>
           </w:p>
         </w:tc>
@@ -1029,13 +901,38 @@
                     <w:rPr>
                       <w:lang w:val="en-US"/>
                     </w:rPr>
-                    <w:t xml:space="preserve"> /</w:t>
-                  </w:r>
-                  <w:r>
-                    <w:rPr>
-                      <w:lang w:val="en-US"/>
-                    </w:rPr>
-                    <w:t>item</w:t>
+                    <w:t xml:space="preserve"> /news endpoint</w:t>
+                  </w:r>
+                </w:p>
+                <w:p>
+                  <w:pPr>
+                    <w:rPr>
+                      <w:lang w:val="en-US"/>
+                    </w:rPr>
+                  </w:pPr>
+                  <w:r>
+                    <w:rPr>
+                      <w:lang w:val="en-US"/>
+                    </w:rPr>
+                    <w:t>Webpage ----</w:t>
+                  </w:r>
+                  <w:r>
+                    <w:rPr>
+                      <w:lang w:val="en-US"/>
+                    </w:rPr>
+                    <w:sym w:font="Wingdings" w:char="F0E0"/>
+                  </w:r>
+                  <w:r>
+                    <w:rPr>
+                      <w:lang w:val="en-US"/>
+                    </w:rPr>
+                    <w:t xml:space="preserve"> /category</w:t>
+                  </w:r>
+                  <w:r>
+                    <w:rPr>
+                      <w:lang w:val="en-US"/>
+                    </w:rPr>
+                    <w:t>/&lt;date&gt;/&lt;category name&gt;</w:t>
                   </w:r>
                   <w:r>
                     <w:rPr>
@@ -1043,6 +940,132 @@
                     </w:rPr>
                     <w:t xml:space="preserve"> endpoint</w:t>
                   </w:r>
+                </w:p>
+                <w:p>
+                  <w:pPr>
+                    <w:rPr>
+                      <w:lang w:val="en-US"/>
+                    </w:rPr>
+                  </w:pPr>
+                  <w:r>
+                    <w:rPr>
+                      <w:lang w:val="en-US"/>
+                    </w:rPr>
+                    <w:t>Webpage ----</w:t>
+                  </w:r>
+                  <w:r>
+                    <w:rPr>
+                      <w:lang w:val="en-US"/>
+                    </w:rPr>
+                    <w:sym w:font="Wingdings" w:char="F0E0"/>
+                  </w:r>
+                  <w:r>
+                    <w:rPr>
+                      <w:lang w:val="en-US"/>
+                    </w:rPr>
+                    <w:t xml:space="preserve"> /sentiment /&lt;date&gt;/&lt;</w:t>
+                  </w:r>
+                  <w:r>
+                    <w:rPr>
+                      <w:lang w:val="en-US"/>
+                    </w:rPr>
+                    <w:t>sentiment</w:t>
+                  </w:r>
+                  <w:r>
+                    <w:rPr>
+                      <w:lang w:val="en-US"/>
+                    </w:rPr>
+                    <w:t xml:space="preserve"> name&gt; endpoint</w:t>
+                  </w:r>
+                </w:p>
+                <w:p>
+                  <w:pPr>
+                    <w:rPr>
+                      <w:lang w:val="en-US"/>
+                    </w:rPr>
+                  </w:pPr>
+                  <w:r>
+                    <w:rPr>
+                      <w:lang w:val="en-US"/>
+                    </w:rPr>
+                    <w:t>Webpage ----</w:t>
+                  </w:r>
+                  <w:r>
+                    <w:rPr>
+                      <w:lang w:val="en-US"/>
+                    </w:rPr>
+                    <w:sym w:font="Wingdings" w:char="F0E0"/>
+                  </w:r>
+                  <w:r>
+                    <w:rPr>
+                      <w:lang w:val="en-US"/>
+                    </w:rPr>
+                    <w:t xml:space="preserve"> /topic/&lt;date&gt;/&lt;</w:t>
+                  </w:r>
+                  <w:r>
+                    <w:rPr>
+                      <w:lang w:val="en-US"/>
+                    </w:rPr>
+                    <w:t>topic</w:t>
+                  </w:r>
+                  <w:r>
+                    <w:rPr>
+                      <w:lang w:val="en-US"/>
+                    </w:rPr>
+                    <w:t xml:space="preserve"> name</w:t>
+                  </w:r>
+                  <w:proofErr w:type="gramStart"/>
+                  <w:r>
+                    <w:rPr>
+                      <w:lang w:val="en-US"/>
+                    </w:rPr>
+                    <w:t>&gt;  endpoint</w:t>
+                  </w:r>
+                  <w:proofErr w:type="gramEnd"/>
+                </w:p>
+                <w:p>
+                  <w:pPr>
+                    <w:rPr>
+                      <w:lang w:val="en-US"/>
+                    </w:rPr>
+                  </w:pPr>
+                  <w:r>
+                    <w:rPr>
+                      <w:lang w:val="en-US"/>
+                    </w:rPr>
+                    <w:t>Webpage ----</w:t>
+                  </w:r>
+                  <w:r>
+                    <w:rPr>
+                      <w:lang w:val="en-US"/>
+                    </w:rPr>
+                    <w:sym w:font="Wingdings" w:char="F0E0"/>
+                  </w:r>
+                  <w:r>
+                    <w:rPr>
+                      <w:lang w:val="en-US"/>
+                    </w:rPr>
+                    <w:t xml:space="preserve"> /tag /&lt;date&gt;/&lt;</w:t>
+                  </w:r>
+                  <w:r>
+                    <w:rPr>
+                      <w:lang w:val="en-US"/>
+                    </w:rPr>
+                    <w:t>tag</w:t>
+                  </w:r>
+                  <w:r>
+                    <w:rPr>
+                      <w:lang w:val="en-US"/>
+                    </w:rPr>
+                    <w:t xml:space="preserve"> name&gt; endpoint</w:t>
+                  </w:r>
+                </w:p>
+                <w:p>
+                  <w:pPr>
+                    <w:rPr>
+                      <w:lang w:val="en-US"/>
+                    </w:rPr>
+                  </w:pPr>
                 </w:p>
               </w:tc>
               <w:tc>
@@ -1059,27 +1082,7 @@
                     <w:rPr>
                       <w:lang w:val="en-US"/>
                     </w:rPr>
-                    <w:t xml:space="preserve">Webpage </w:t>
-                  </w:r>
-                  <w:proofErr w:type="gramStart"/>
-                  <w:r>
-                    <w:rPr>
-                      <w:lang w:val="en-US"/>
-                    </w:rPr>
-                    <w:t>request</w:t>
-                  </w:r>
-                  <w:proofErr w:type="gramEnd"/>
-                  <w:r>
-                    <w:rPr>
-                      <w:lang w:val="en-US"/>
-                    </w:rPr>
-                    <w:t xml:space="preserve"> get </w:t>
-                  </w:r>
-                  <w:r>
-                    <w:rPr>
-                      <w:lang w:val="en-US"/>
-                    </w:rPr>
-                    <w:t>item information</w:t>
+                    <w:t>Drill down / roll up navigation to browse corresponding statistics</w:t>
                   </w:r>
                 </w:p>
               </w:tc>
@@ -1111,19 +1114,7 @@
                     <w:rPr>
                       <w:lang w:val="en-US"/>
                     </w:rPr>
-                    <w:t>---- /</w:t>
-                  </w:r>
-                  <w:r>
-                    <w:rPr>
-                      <w:lang w:val="en-US"/>
-                    </w:rPr>
-                    <w:t>item</w:t>
-                  </w:r>
-                  <w:r>
-                    <w:rPr>
-                      <w:lang w:val="en-US"/>
-                    </w:rPr>
-                    <w:t xml:space="preserve"> endpoint</w:t>
+                    <w:t>---- endpoint</w:t>
                   </w:r>
                 </w:p>
               </w:tc>
@@ -1141,13 +1132,7 @@
                     <w:rPr>
                       <w:lang w:val="en-US"/>
                     </w:rPr>
-                    <w:t xml:space="preserve">Return </w:t>
-                  </w:r>
-                  <w:r>
-                    <w:rPr>
-                      <w:lang w:val="en-US"/>
-                    </w:rPr>
-                    <w:t>item information</w:t>
+                    <w:t>Return the aggregation data, display as table</w:t>
                   </w:r>
                 </w:p>
               </w:tc>
@@ -1173,11 +1158,33 @@
                 <w:lang w:val="en-US"/>
               </w:rPr>
             </w:pPr>
+            <w:proofErr w:type="gramStart"/>
             <w:r>
               <w:rPr>
                 <w:lang w:val="en-US"/>
               </w:rPr>
-              <w:t>User sends order message to the system</w:t>
+              <w:t>User</w:t>
+            </w:r>
+            <w:proofErr w:type="gramEnd"/>
+            <w:r>
+              <w:rPr>
+                <w:lang w:val="en-US"/>
+              </w:rPr>
+              <w:t xml:space="preserve"> select the </w:t>
+            </w:r>
+            <w:proofErr w:type="spellStart"/>
+            <w:r>
+              <w:rPr>
+                <w:lang w:val="en-US"/>
+              </w:rPr>
+              <w:t>news_count</w:t>
+            </w:r>
+            <w:proofErr w:type="spellEnd"/>
+            <w:r>
+              <w:rPr>
+                <w:lang w:val="en-US"/>
+              </w:rPr>
+              <w:t xml:space="preserve"> fields</w:t>
             </w:r>
           </w:p>
           <w:p>
@@ -1229,19 +1236,7 @@
                     <w:rPr>
                       <w:lang w:val="en-US"/>
                     </w:rPr>
-                    <w:t xml:space="preserve"> /</w:t>
-                  </w:r>
-                  <w:r>
-                    <w:rPr>
-                      <w:lang w:val="en-US"/>
-                    </w:rPr>
-                    <w:t>order</w:t>
-                  </w:r>
-                  <w:r>
-                    <w:rPr>
-                      <w:lang w:val="en-US"/>
-                    </w:rPr>
-                    <w:t xml:space="preserve"> endpoint</w:t>
+                    <w:t xml:space="preserve"> /status endpoint</w:t>
                   </w:r>
                 </w:p>
               </w:tc>
@@ -1259,13 +1254,7 @@
                     <w:rPr>
                       <w:lang w:val="en-US"/>
                     </w:rPr>
-                    <w:t xml:space="preserve">Webpage </w:t>
-                  </w:r>
-                  <w:r>
-                    <w:rPr>
-                      <w:lang w:val="en-US"/>
-                    </w:rPr>
-                    <w:t>POST order information with customer information to order endpoint</w:t>
+                    <w:t>Webpage loops getting status information in the /status endpoint</w:t>
                   </w:r>
                 </w:p>
               </w:tc>
@@ -1297,19 +1286,7 @@
                     <w:rPr>
                       <w:lang w:val="en-US"/>
                     </w:rPr>
-                    <w:t>---- /</w:t>
-                  </w:r>
-                  <w:r>
-                    <w:rPr>
-                      <w:lang w:val="en-US"/>
-                    </w:rPr>
-                    <w:t>order</w:t>
-                  </w:r>
-                  <w:r>
-                    <w:rPr>
-                      <w:lang w:val="en-US"/>
-                    </w:rPr>
-                    <w:t xml:space="preserve"> endpoint</w:t>
+                    <w:t>---- /status endpoint</w:t>
                   </w:r>
                 </w:p>
               </w:tc>
@@ -1327,13 +1304,21 @@
                     <w:rPr>
                       <w:lang w:val="en-US"/>
                     </w:rPr>
-                    <w:t xml:space="preserve">Return </w:t>
-                  </w:r>
-                  <w:r>
-                    <w:rPr>
-                      <w:lang w:val="en-US"/>
-                    </w:rPr>
-                    <w:t>if the order is persisted in the DB</w:t>
+                    <w:t xml:space="preserve">Return current </w:t>
+                  </w:r>
+                  <w:proofErr w:type="gramStart"/>
+                  <w:r>
+                    <w:rPr>
+                      <w:lang w:val="en-US"/>
+                    </w:rPr>
+                    <w:t>status ,</w:t>
+                  </w:r>
+                  <w:proofErr w:type="gramEnd"/>
+                  <w:r>
+                    <w:rPr>
+                      <w:lang w:val="en-US"/>
+                    </w:rPr>
+                    <w:t xml:space="preserve"> showing finish waiting</w:t>
                   </w:r>
                 </w:p>
               </w:tc>
@@ -1369,6 +1354,1486 @@
         <w:br w:type="page"/>
       </w:r>
     </w:p>
+    <w:p>
+      <w:pPr>
+        <w:pStyle w:val="ListParagraph"/>
+        <w:numPr>
+          <w:ilvl w:val="1"/>
+          <w:numId w:val="2"/>
+        </w:numPr>
+        <w:rPr>
+          <w:lang w:val="en-US"/>
+        </w:rPr>
+      </w:pPr>
+      <w:r>
+        <w:rPr>
+          <w:lang w:val="en-US"/>
+        </w:rPr>
+        <w:lastRenderedPageBreak/>
+        <w:t>User search</w:t>
+      </w:r>
+    </w:p>
+    <w:tbl>
+      <w:tblPr>
+        <w:tblStyle w:val="TableGrid"/>
+        <w:tblW w:w="0" w:type="auto"/>
+        <w:tblLook w:val="04A0" w:firstRow="1" w:lastRow="0" w:firstColumn="1" w:lastColumn="0" w:noHBand="0" w:noVBand="1"/>
+      </w:tblPr>
+      <w:tblGrid>
+        <w:gridCol w:w="2547"/>
+        <w:gridCol w:w="6463"/>
+      </w:tblGrid>
+      <w:tr>
+        <w:tc>
+          <w:tcPr>
+            <w:tcW w:w="2547" w:type="dxa"/>
+          </w:tcPr>
+          <w:p>
+            <w:pPr>
+              <w:rPr>
+                <w:lang w:val="en-US"/>
+              </w:rPr>
+            </w:pPr>
+            <w:r>
+              <w:rPr>
+                <w:lang w:val="en-US"/>
+              </w:rPr>
+              <w:t>Steps</w:t>
+            </w:r>
+          </w:p>
+        </w:tc>
+        <w:tc>
+          <w:tcPr>
+            <w:tcW w:w="6463" w:type="dxa"/>
+          </w:tcPr>
+          <w:p>
+            <w:pPr>
+              <w:rPr>
+                <w:lang w:val="en-US"/>
+              </w:rPr>
+            </w:pPr>
+            <w:r>
+              <w:rPr>
+                <w:lang w:val="en-US"/>
+              </w:rPr>
+              <w:t>Flow</w:t>
+            </w:r>
+          </w:p>
+        </w:tc>
+      </w:tr>
+      <w:tr>
+        <w:tc>
+          <w:tcPr>
+            <w:tcW w:w="2547" w:type="dxa"/>
+          </w:tcPr>
+          <w:p>
+            <w:pPr>
+              <w:rPr>
+                <w:lang w:val="en-US"/>
+              </w:rPr>
+            </w:pPr>
+            <w:proofErr w:type="gramStart"/>
+            <w:r>
+              <w:rPr>
+                <w:lang w:val="en-US"/>
+              </w:rPr>
+              <w:t>User</w:t>
+            </w:r>
+            <w:proofErr w:type="gramEnd"/>
+            <w:r>
+              <w:rPr>
+                <w:lang w:val="en-US"/>
+              </w:rPr>
+              <w:t xml:space="preserve"> enter the criteria on the search panel</w:t>
+            </w:r>
+          </w:p>
+        </w:tc>
+        <w:tc>
+          <w:tcPr>
+            <w:tcW w:w="6463" w:type="dxa"/>
+          </w:tcPr>
+          <w:p>
+            <w:pPr>
+              <w:rPr>
+                <w:lang w:val="en-US"/>
+              </w:rPr>
+            </w:pPr>
+          </w:p>
+        </w:tc>
+      </w:tr>
+      <w:tr>
+        <w:tc>
+          <w:tcPr>
+            <w:tcW w:w="2547" w:type="dxa"/>
+          </w:tcPr>
+          <w:p>
+            <w:pPr>
+              <w:rPr>
+                <w:lang w:val="en-US"/>
+              </w:rPr>
+            </w:pPr>
+            <w:proofErr w:type="gramStart"/>
+            <w:r>
+              <w:rPr>
+                <w:lang w:val="en-US"/>
+              </w:rPr>
+              <w:t>User</w:t>
+            </w:r>
+            <w:proofErr w:type="gramEnd"/>
+            <w:r>
+              <w:rPr>
+                <w:lang w:val="en-US"/>
+              </w:rPr>
+              <w:t xml:space="preserve"> submit search request</w:t>
+            </w:r>
+          </w:p>
+        </w:tc>
+        <w:tc>
+          <w:tcPr>
+            <w:tcW w:w="6463" w:type="dxa"/>
+          </w:tcPr>
+          <w:tbl>
+            <w:tblPr>
+              <w:tblStyle w:val="TableGrid"/>
+              <w:tblW w:w="0" w:type="auto"/>
+              <w:tblLook w:val="04A0" w:firstRow="1" w:lastRow="0" w:firstColumn="1" w:lastColumn="0" w:noHBand="0" w:noVBand="1"/>
+            </w:tblPr>
+            <w:tblGrid>
+              <w:gridCol w:w="3118"/>
+              <w:gridCol w:w="3119"/>
+            </w:tblGrid>
+            <w:tr>
+              <w:tc>
+                <w:tcPr>
+                  <w:tcW w:w="3118" w:type="dxa"/>
+                </w:tcPr>
+                <w:p>
+                  <w:pPr>
+                    <w:rPr>
+                      <w:lang w:val="en-US"/>
+                    </w:rPr>
+                  </w:pPr>
+                  <w:r>
+                    <w:rPr>
+                      <w:lang w:val="en-US"/>
+                    </w:rPr>
+                    <w:t>Webpage ----</w:t>
+                  </w:r>
+                  <w:r>
+                    <w:rPr>
+                      <w:lang w:val="en-US"/>
+                    </w:rPr>
+                    <w:sym w:font="Wingdings" w:char="F0E0"/>
+                  </w:r>
+                  <w:r>
+                    <w:rPr>
+                      <w:lang w:val="en-US"/>
+                    </w:rPr>
+                    <w:t xml:space="preserve"> /</w:t>
+                  </w:r>
+                  <w:r>
+                    <w:rPr>
+                      <w:lang w:val="en-US"/>
+                    </w:rPr>
+                    <w:t>search</w:t>
+                  </w:r>
+                  <w:r>
+                    <w:rPr>
+                      <w:lang w:val="en-US"/>
+                    </w:rPr>
+                    <w:t xml:space="preserve"> endpoint</w:t>
+                  </w:r>
+                </w:p>
+              </w:tc>
+              <w:tc>
+                <w:tcPr>
+                  <w:tcW w:w="3119" w:type="dxa"/>
+                </w:tcPr>
+                <w:p>
+                  <w:pPr>
+                    <w:rPr>
+                      <w:lang w:val="en-US"/>
+                    </w:rPr>
+                  </w:pPr>
+                  <w:r>
+                    <w:rPr>
+                      <w:lang w:val="en-US"/>
+                    </w:rPr>
+                    <w:t>Criteria submission</w:t>
+                  </w:r>
+                </w:p>
+              </w:tc>
+            </w:tr>
+            <w:tr>
+              <w:tc>
+                <w:tcPr>
+                  <w:tcW w:w="3118" w:type="dxa"/>
+                </w:tcPr>
+                <w:p>
+                  <w:pPr>
+                    <w:rPr>
+                      <w:lang w:val="en-US"/>
+                    </w:rPr>
+                  </w:pPr>
+                  <w:r>
+                    <w:rPr>
+                      <w:lang w:val="en-US"/>
+                    </w:rPr>
+                    <w:t xml:space="preserve">Webpage </w:t>
+                  </w:r>
+                  <w:r>
+                    <w:rPr>
+                      <w:lang w:val="en-US"/>
+                    </w:rPr>
+                    <w:sym w:font="Wingdings" w:char="F0E7"/>
+                  </w:r>
+                  <w:r>
+                    <w:rPr>
+                      <w:lang w:val="en-US"/>
+                    </w:rPr>
+                    <w:t>---- /</w:t>
+                  </w:r>
+                  <w:r>
+                    <w:rPr>
+                      <w:lang w:val="en-US"/>
+                    </w:rPr>
+                    <w:t>search</w:t>
+                  </w:r>
+                  <w:r>
+                    <w:rPr>
+                      <w:lang w:val="en-US"/>
+                    </w:rPr>
+                    <w:t xml:space="preserve"> endpoint</w:t>
+                  </w:r>
+                </w:p>
+              </w:tc>
+              <w:tc>
+                <w:tcPr>
+                  <w:tcW w:w="3119" w:type="dxa"/>
+                </w:tcPr>
+                <w:p>
+                  <w:pPr>
+                    <w:rPr>
+                      <w:lang w:val="en-US"/>
+                    </w:rPr>
+                  </w:pPr>
+                  <w:r>
+                    <w:rPr>
+                      <w:lang w:val="en-US"/>
+                    </w:rPr>
+                    <w:t xml:space="preserve">Return current </w:t>
+                  </w:r>
+                  <w:proofErr w:type="gramStart"/>
+                  <w:r>
+                    <w:rPr>
+                      <w:lang w:val="en-US"/>
+                    </w:rPr>
+                    <w:t>status ,</w:t>
+                  </w:r>
+                  <w:proofErr w:type="gramEnd"/>
+                  <w:r>
+                    <w:rPr>
+                      <w:lang w:val="en-US"/>
+                    </w:rPr>
+                    <w:t xml:space="preserve"> whether it is waiting of finish waiting</w:t>
+                  </w:r>
+                </w:p>
+              </w:tc>
+            </w:tr>
+          </w:tbl>
+          <w:p>
+            <w:pPr>
+              <w:rPr>
+                <w:lang w:val="en-US"/>
+              </w:rPr>
+            </w:pPr>
+          </w:p>
+        </w:tc>
+      </w:tr>
+      <w:tr>
+        <w:tc>
+          <w:tcPr>
+            <w:tcW w:w="2547" w:type="dxa"/>
+          </w:tcPr>
+          <w:p>
+            <w:pPr>
+              <w:rPr>
+                <w:lang w:val="en-US"/>
+              </w:rPr>
+            </w:pPr>
+            <w:proofErr w:type="gramStart"/>
+            <w:r>
+              <w:rPr>
+                <w:lang w:val="en-US"/>
+              </w:rPr>
+              <w:t>User</w:t>
+            </w:r>
+            <w:proofErr w:type="gramEnd"/>
+            <w:r>
+              <w:rPr>
+                <w:lang w:val="en-US"/>
+              </w:rPr>
+              <w:t xml:space="preserve"> navigate the search result (news abstract)</w:t>
+            </w:r>
+          </w:p>
+          <w:p>
+            <w:pPr>
+              <w:rPr>
+                <w:lang w:val="en-US"/>
+              </w:rPr>
+            </w:pPr>
+          </w:p>
+        </w:tc>
+        <w:tc>
+          <w:tcPr>
+            <w:tcW w:w="6463" w:type="dxa"/>
+          </w:tcPr>
+          <w:p>
+            <w:pPr>
+              <w:rPr>
+                <w:lang w:val="en-US"/>
+              </w:rPr>
+            </w:pPr>
+          </w:p>
+        </w:tc>
+      </w:tr>
+    </w:tbl>
+    <w:p>
+      <w:pPr>
+        <w:rPr>
+          <w:lang w:val="en-US"/>
+        </w:rPr>
+      </w:pPr>
+    </w:p>
+    <w:p>
+      <w:pPr>
+        <w:rPr>
+          <w:lang w:val="en-US"/>
+        </w:rPr>
+      </w:pPr>
+      <w:r>
+        <w:rPr>
+          <w:lang w:val="en-US"/>
+        </w:rPr>
+        <w:br w:type="page"/>
+      </w:r>
+    </w:p>
+    <w:p>
+      <w:pPr>
+        <w:rPr>
+          <w:lang w:val="en-US"/>
+        </w:rPr>
+      </w:pPr>
+    </w:p>
+    <w:p>
+      <w:pPr>
+        <w:pStyle w:val="ListParagraph"/>
+        <w:numPr>
+          <w:ilvl w:val="1"/>
+          <w:numId w:val="2"/>
+        </w:numPr>
+        <w:rPr>
+          <w:lang w:val="en-US"/>
+        </w:rPr>
+      </w:pPr>
+      <w:proofErr w:type="gramStart"/>
+      <w:r>
+        <w:rPr>
+          <w:lang w:val="en-US"/>
+        </w:rPr>
+        <w:t>User</w:t>
+      </w:r>
+      <w:proofErr w:type="gramEnd"/>
+      <w:r>
+        <w:rPr>
+          <w:lang w:val="en-US"/>
+        </w:rPr>
+        <w:t xml:space="preserve"> browse news by category</w:t>
+      </w:r>
+    </w:p>
+    <w:tbl>
+      <w:tblPr>
+        <w:tblStyle w:val="TableGrid"/>
+        <w:tblW w:w="0" w:type="auto"/>
+        <w:tblLook w:val="04A0" w:firstRow="1" w:lastRow="0" w:firstColumn="1" w:lastColumn="0" w:noHBand="0" w:noVBand="1"/>
+      </w:tblPr>
+      <w:tblGrid>
+        <w:gridCol w:w="2547"/>
+        <w:gridCol w:w="6463"/>
+      </w:tblGrid>
+      <w:tr>
+        <w:tc>
+          <w:tcPr>
+            <w:tcW w:w="2547" w:type="dxa"/>
+          </w:tcPr>
+          <w:p>
+            <w:pPr>
+              <w:rPr>
+                <w:lang w:val="en-US"/>
+              </w:rPr>
+            </w:pPr>
+            <w:r>
+              <w:rPr>
+                <w:lang w:val="en-US"/>
+              </w:rPr>
+              <w:t>Steps</w:t>
+            </w:r>
+          </w:p>
+        </w:tc>
+        <w:tc>
+          <w:tcPr>
+            <w:tcW w:w="6463" w:type="dxa"/>
+          </w:tcPr>
+          <w:p>
+            <w:pPr>
+              <w:rPr>
+                <w:lang w:val="en-US"/>
+              </w:rPr>
+            </w:pPr>
+            <w:r>
+              <w:rPr>
+                <w:lang w:val="en-US"/>
+              </w:rPr>
+              <w:t>Flow</w:t>
+            </w:r>
+          </w:p>
+        </w:tc>
+      </w:tr>
+      <w:tr>
+        <w:tc>
+          <w:tcPr>
+            <w:tcW w:w="2547" w:type="dxa"/>
+          </w:tcPr>
+          <w:p>
+            <w:pPr>
+              <w:rPr>
+                <w:lang w:val="en-US"/>
+              </w:rPr>
+            </w:pPr>
+            <w:proofErr w:type="gramStart"/>
+            <w:r>
+              <w:rPr>
+                <w:lang w:val="en-US"/>
+              </w:rPr>
+              <w:t>User</w:t>
+            </w:r>
+            <w:proofErr w:type="gramEnd"/>
+            <w:r>
+              <w:rPr>
+                <w:lang w:val="en-US"/>
+              </w:rPr>
+              <w:t xml:space="preserve"> select the category on the right panel</w:t>
+            </w:r>
+          </w:p>
+        </w:tc>
+        <w:tc>
+          <w:tcPr>
+            <w:tcW w:w="6463" w:type="dxa"/>
+          </w:tcPr>
+          <w:tbl>
+            <w:tblPr>
+              <w:tblStyle w:val="TableGrid"/>
+              <w:tblW w:w="0" w:type="auto"/>
+              <w:tblLook w:val="04A0" w:firstRow="1" w:lastRow="0" w:firstColumn="1" w:lastColumn="0" w:noHBand="0" w:noVBand="1"/>
+            </w:tblPr>
+            <w:tblGrid>
+              <w:gridCol w:w="3118"/>
+              <w:gridCol w:w="3119"/>
+            </w:tblGrid>
+            <w:tr>
+              <w:tc>
+                <w:tcPr>
+                  <w:tcW w:w="3118" w:type="dxa"/>
+                </w:tcPr>
+                <w:p>
+                  <w:pPr>
+                    <w:rPr>
+                      <w:lang w:val="en-US"/>
+                    </w:rPr>
+                  </w:pPr>
+                  <w:r>
+                    <w:rPr>
+                      <w:lang w:val="en-US"/>
+                    </w:rPr>
+                    <w:t>Webpage ----</w:t>
+                  </w:r>
+                  <w:r>
+                    <w:rPr>
+                      <w:lang w:val="en-US"/>
+                    </w:rPr>
+                    <w:sym w:font="Wingdings" w:char="F0E0"/>
+                  </w:r>
+                  <w:r>
+                    <w:rPr>
+                      <w:lang w:val="en-US"/>
+                    </w:rPr>
+                    <w:t xml:space="preserve"> /</w:t>
+                  </w:r>
+                  <w:r>
+                    <w:rPr>
+                      <w:lang w:val="en-US"/>
+                    </w:rPr>
+                    <w:t>category/---/XXXXX</w:t>
+                  </w:r>
+                </w:p>
+              </w:tc>
+              <w:tc>
+                <w:tcPr>
+                  <w:tcW w:w="3119" w:type="dxa"/>
+                </w:tcPr>
+                <w:p>
+                  <w:pPr>
+                    <w:rPr>
+                      <w:lang w:val="en-US"/>
+                    </w:rPr>
+                  </w:pPr>
+                  <w:r>
+                    <w:rPr>
+                      <w:lang w:val="en-US"/>
+                    </w:rPr>
+                    <w:t xml:space="preserve">Webpage </w:t>
+                  </w:r>
+                  <w:proofErr w:type="gramStart"/>
+                  <w:r>
+                    <w:rPr>
+                      <w:lang w:val="en-US"/>
+                    </w:rPr>
+                    <w:t>request</w:t>
+                  </w:r>
+                  <w:proofErr w:type="gramEnd"/>
+                  <w:r>
+                    <w:rPr>
+                      <w:lang w:val="en-US"/>
+                    </w:rPr>
+                    <w:t xml:space="preserve"> get session token operation</w:t>
+                  </w:r>
+                </w:p>
+              </w:tc>
+            </w:tr>
+          </w:tbl>
+          <w:p>
+            <w:pPr>
+              <w:rPr>
+                <w:lang w:val="en-US"/>
+              </w:rPr>
+            </w:pPr>
+          </w:p>
+        </w:tc>
+      </w:tr>
+      <w:tr>
+        <w:tc>
+          <w:tcPr>
+            <w:tcW w:w="2547" w:type="dxa"/>
+          </w:tcPr>
+          <w:p>
+            <w:pPr>
+              <w:rPr>
+                <w:lang w:val="en-US"/>
+              </w:rPr>
+            </w:pPr>
+            <w:r>
+              <w:rPr>
+                <w:lang w:val="en-US"/>
+              </w:rPr>
+              <w:t>The server returned the news abstract</w:t>
+            </w:r>
+          </w:p>
+        </w:tc>
+        <w:tc>
+          <w:tcPr>
+            <w:tcW w:w="6463" w:type="dxa"/>
+          </w:tcPr>
+          <w:tbl>
+            <w:tblPr>
+              <w:tblStyle w:val="TableGrid"/>
+              <w:tblW w:w="0" w:type="auto"/>
+              <w:tblLook w:val="04A0" w:firstRow="1" w:lastRow="0" w:firstColumn="1" w:lastColumn="0" w:noHBand="0" w:noVBand="1"/>
+            </w:tblPr>
+            <w:tblGrid>
+              <w:gridCol w:w="3118"/>
+              <w:gridCol w:w="3119"/>
+            </w:tblGrid>
+            <w:tr>
+              <w:tc>
+                <w:tcPr>
+                  <w:tcW w:w="3118" w:type="dxa"/>
+                </w:tcPr>
+                <w:p>
+                  <w:pPr>
+                    <w:rPr>
+                      <w:lang w:val="en-US"/>
+                    </w:rPr>
+                  </w:pPr>
+                  <w:r>
+                    <w:rPr>
+                      <w:lang w:val="en-US"/>
+                    </w:rPr>
+                    <w:t xml:space="preserve">Webpage </w:t>
+                  </w:r>
+                  <w:r>
+                    <w:rPr>
+                      <w:lang w:val="en-US"/>
+                    </w:rPr>
+                    <w:sym w:font="Wingdings" w:char="F0E7"/>
+                  </w:r>
+                  <w:r>
+                    <w:rPr>
+                      <w:lang w:val="en-US"/>
+                    </w:rPr>
+                    <w:t>---- /</w:t>
+                  </w:r>
+                  <w:r>
+                    <w:rPr>
+                      <w:lang w:val="en-US"/>
+                    </w:rPr>
+                    <w:t>category/---/XXX</w:t>
+                  </w:r>
+                  <w:r>
+                    <w:rPr>
+                      <w:lang w:val="en-US"/>
+                    </w:rPr>
+                    <w:t xml:space="preserve"> endpoint</w:t>
+                  </w:r>
+                </w:p>
+              </w:tc>
+              <w:tc>
+                <w:tcPr>
+                  <w:tcW w:w="3119" w:type="dxa"/>
+                </w:tcPr>
+                <w:p>
+                  <w:pPr>
+                    <w:rPr>
+                      <w:lang w:val="en-US"/>
+                    </w:rPr>
+                  </w:pPr>
+                </w:p>
+              </w:tc>
+            </w:tr>
+          </w:tbl>
+          <w:p>
+            <w:pPr>
+              <w:rPr>
+                <w:lang w:val="en-US"/>
+              </w:rPr>
+            </w:pPr>
+          </w:p>
+        </w:tc>
+      </w:tr>
+      <w:tr>
+        <w:tc>
+          <w:tcPr>
+            <w:tcW w:w="2547" w:type="dxa"/>
+          </w:tcPr>
+          <w:p>
+            <w:pPr>
+              <w:rPr>
+                <w:lang w:val="en-US"/>
+              </w:rPr>
+            </w:pPr>
+            <w:proofErr w:type="gramStart"/>
+            <w:r>
+              <w:rPr>
+                <w:lang w:val="en-US"/>
+              </w:rPr>
+              <w:t>User</w:t>
+            </w:r>
+            <w:proofErr w:type="gramEnd"/>
+            <w:r>
+              <w:rPr>
+                <w:lang w:val="en-US"/>
+              </w:rPr>
+              <w:t xml:space="preserve"> navigate the news abstract list</w:t>
+            </w:r>
+          </w:p>
+          <w:p>
+            <w:pPr>
+              <w:rPr>
+                <w:lang w:val="en-US"/>
+              </w:rPr>
+            </w:pPr>
+          </w:p>
+        </w:tc>
+        <w:tc>
+          <w:tcPr>
+            <w:tcW w:w="6463" w:type="dxa"/>
+          </w:tcPr>
+          <w:p>
+            <w:pPr>
+              <w:rPr>
+                <w:lang w:val="en-US"/>
+              </w:rPr>
+            </w:pPr>
+          </w:p>
+        </w:tc>
+      </w:tr>
+    </w:tbl>
+    <w:p>
+      <w:pPr>
+        <w:rPr>
+          <w:lang w:val="en-US"/>
+        </w:rPr>
+      </w:pPr>
+    </w:p>
+    <w:p>
+      <w:pPr>
+        <w:pStyle w:val="ListParagraph"/>
+        <w:numPr>
+          <w:ilvl w:val="1"/>
+          <w:numId w:val="2"/>
+        </w:numPr>
+        <w:rPr>
+          <w:lang w:val="en-US"/>
+        </w:rPr>
+      </w:pPr>
+      <w:proofErr w:type="gramStart"/>
+      <w:r>
+        <w:rPr>
+          <w:lang w:val="en-US"/>
+        </w:rPr>
+        <w:t>User</w:t>
+      </w:r>
+      <w:proofErr w:type="gramEnd"/>
+      <w:r>
+        <w:rPr>
+          <w:lang w:val="en-US"/>
+        </w:rPr>
+        <w:t xml:space="preserve"> browse news abstract</w:t>
+      </w:r>
+    </w:p>
+    <w:tbl>
+      <w:tblPr>
+        <w:tblStyle w:val="TableGrid"/>
+        <w:tblW w:w="0" w:type="auto"/>
+        <w:tblLook w:val="04A0" w:firstRow="1" w:lastRow="0" w:firstColumn="1" w:lastColumn="0" w:noHBand="0" w:noVBand="1"/>
+      </w:tblPr>
+      <w:tblGrid>
+        <w:gridCol w:w="2547"/>
+        <w:gridCol w:w="6463"/>
+      </w:tblGrid>
+      <w:tr>
+        <w:tc>
+          <w:tcPr>
+            <w:tcW w:w="2547" w:type="dxa"/>
+          </w:tcPr>
+          <w:p>
+            <w:pPr>
+              <w:rPr>
+                <w:lang w:val="en-US"/>
+              </w:rPr>
+            </w:pPr>
+            <w:r>
+              <w:rPr>
+                <w:lang w:val="en-US"/>
+              </w:rPr>
+              <w:t>Steps</w:t>
+            </w:r>
+          </w:p>
+        </w:tc>
+        <w:tc>
+          <w:tcPr>
+            <w:tcW w:w="6463" w:type="dxa"/>
+          </w:tcPr>
+          <w:p>
+            <w:pPr>
+              <w:rPr>
+                <w:lang w:val="en-US"/>
+              </w:rPr>
+            </w:pPr>
+            <w:r>
+              <w:rPr>
+                <w:lang w:val="en-US"/>
+              </w:rPr>
+              <w:t>Flow</w:t>
+            </w:r>
+          </w:p>
+        </w:tc>
+      </w:tr>
+      <w:tr>
+        <w:tc>
+          <w:tcPr>
+            <w:tcW w:w="2547" w:type="dxa"/>
+          </w:tcPr>
+          <w:p>
+            <w:pPr>
+              <w:rPr>
+                <w:lang w:val="en-US"/>
+              </w:rPr>
+            </w:pPr>
+            <w:proofErr w:type="gramStart"/>
+            <w:r>
+              <w:rPr>
+                <w:lang w:val="en-US"/>
+              </w:rPr>
+              <w:t>User</w:t>
+            </w:r>
+            <w:proofErr w:type="gramEnd"/>
+            <w:r>
+              <w:rPr>
+                <w:lang w:val="en-US"/>
+              </w:rPr>
+              <w:t xml:space="preserve"> browse news abstract from news search or drill down to specific data</w:t>
+            </w:r>
+          </w:p>
+        </w:tc>
+        <w:tc>
+          <w:tcPr>
+            <w:tcW w:w="6463" w:type="dxa"/>
+          </w:tcPr>
+          <w:tbl>
+            <w:tblPr>
+              <w:tblStyle w:val="TableGrid"/>
+              <w:tblW w:w="0" w:type="auto"/>
+              <w:tblLook w:val="04A0" w:firstRow="1" w:lastRow="0" w:firstColumn="1" w:lastColumn="0" w:noHBand="0" w:noVBand="1"/>
+            </w:tblPr>
+            <w:tblGrid>
+              <w:gridCol w:w="3118"/>
+              <w:gridCol w:w="3119"/>
+            </w:tblGrid>
+            <w:tr>
+              <w:tc>
+                <w:tcPr>
+                  <w:tcW w:w="3118" w:type="dxa"/>
+                </w:tcPr>
+                <w:p>
+                  <w:pPr>
+                    <w:rPr>
+                      <w:lang w:val="en-US"/>
+                    </w:rPr>
+                  </w:pPr>
+                  <w:r>
+                    <w:rPr>
+                      <w:lang w:val="en-US"/>
+                    </w:rPr>
+                    <w:t>Webpage ----</w:t>
+                  </w:r>
+                  <w:r>
+                    <w:rPr>
+                      <w:lang w:val="en-US"/>
+                    </w:rPr>
+                    <w:sym w:font="Wingdings" w:char="F0E0"/>
+                  </w:r>
+                  <w:r>
+                    <w:rPr>
+                      <w:lang w:val="en-US"/>
+                    </w:rPr>
+                    <w:t xml:space="preserve"> /</w:t>
+                  </w:r>
+                  <w:r>
+                    <w:rPr>
+                      <w:lang w:val="en-US"/>
+                    </w:rPr>
+                    <w:t>search?</w:t>
+                  </w:r>
+                  <w:r>
+                    <w:rPr>
+                      <w:lang w:val="en-US"/>
+                    </w:rPr>
+                    <w:t xml:space="preserve"> endpoint</w:t>
+                  </w:r>
+                </w:p>
+              </w:tc>
+              <w:tc>
+                <w:tcPr>
+                  <w:tcW w:w="3119" w:type="dxa"/>
+                </w:tcPr>
+                <w:p>
+                  <w:pPr>
+                    <w:rPr>
+                      <w:lang w:val="en-US"/>
+                    </w:rPr>
+                  </w:pPr>
+                  <w:r>
+                    <w:rPr>
+                      <w:lang w:val="en-US"/>
+                    </w:rPr>
+                    <w:t xml:space="preserve">Webpage </w:t>
+                  </w:r>
+                  <w:proofErr w:type="gramStart"/>
+                  <w:r>
+                    <w:rPr>
+                      <w:lang w:val="en-US"/>
+                    </w:rPr>
+                    <w:t>request</w:t>
+                  </w:r>
+                  <w:proofErr w:type="gramEnd"/>
+                  <w:r>
+                    <w:rPr>
+                      <w:lang w:val="en-US"/>
+                    </w:rPr>
+                    <w:t xml:space="preserve"> </w:t>
+                  </w:r>
+                  <w:r>
+                    <w:rPr>
+                      <w:lang w:val="en-US"/>
+                    </w:rPr>
+                    <w:t>get news result</w:t>
+                  </w:r>
+                </w:p>
+              </w:tc>
+            </w:tr>
+            <w:tr>
+              <w:tc>
+                <w:tcPr>
+                  <w:tcW w:w="3118" w:type="dxa"/>
+                </w:tcPr>
+                <w:p>
+                  <w:pPr>
+                    <w:rPr>
+                      <w:lang w:val="en-US"/>
+                    </w:rPr>
+                  </w:pPr>
+                  <w:r>
+                    <w:rPr>
+                      <w:lang w:val="en-US"/>
+                    </w:rPr>
+                    <w:t xml:space="preserve">Webpage </w:t>
+                  </w:r>
+                  <w:r>
+                    <w:rPr>
+                      <w:lang w:val="en-US"/>
+                    </w:rPr>
+                    <w:sym w:font="Wingdings" w:char="F0E7"/>
+                  </w:r>
+                  <w:r>
+                    <w:rPr>
+                      <w:lang w:val="en-US"/>
+                    </w:rPr>
+                    <w:t xml:space="preserve">---- </w:t>
+                  </w:r>
+                  <w:r>
+                    <w:rPr>
+                      <w:lang w:val="en-US"/>
+                    </w:rPr>
+                    <w:t xml:space="preserve">/search? </w:t>
+                  </w:r>
+                  <w:r>
+                    <w:rPr>
+                      <w:lang w:val="en-US"/>
+                    </w:rPr>
+                    <w:t xml:space="preserve"> endpoint</w:t>
+                  </w:r>
+                </w:p>
+              </w:tc>
+              <w:tc>
+                <w:tcPr>
+                  <w:tcW w:w="3119" w:type="dxa"/>
+                </w:tcPr>
+                <w:p>
+                  <w:pPr>
+                    <w:rPr>
+                      <w:lang w:val="en-US"/>
+                    </w:rPr>
+                  </w:pPr>
+                </w:p>
+              </w:tc>
+            </w:tr>
+          </w:tbl>
+          <w:p>
+            <w:pPr>
+              <w:rPr>
+                <w:lang w:val="en-US"/>
+              </w:rPr>
+            </w:pPr>
+          </w:p>
+        </w:tc>
+      </w:tr>
+      <w:tr>
+        <w:tc>
+          <w:tcPr>
+            <w:tcW w:w="2547" w:type="dxa"/>
+          </w:tcPr>
+          <w:p>
+            <w:pPr>
+              <w:rPr>
+                <w:lang w:val="en-US"/>
+              </w:rPr>
+            </w:pPr>
+            <w:r>
+              <w:rPr>
+                <w:lang w:val="en-US"/>
+              </w:rPr>
+              <w:t>User selects article</w:t>
+            </w:r>
+          </w:p>
+        </w:tc>
+        <w:tc>
+          <w:tcPr>
+            <w:tcW w:w="6463" w:type="dxa"/>
+          </w:tcPr>
+          <w:tbl>
+            <w:tblPr>
+              <w:tblStyle w:val="TableGrid"/>
+              <w:tblW w:w="0" w:type="auto"/>
+              <w:tblLook w:val="04A0" w:firstRow="1" w:lastRow="0" w:firstColumn="1" w:lastColumn="0" w:noHBand="0" w:noVBand="1"/>
+            </w:tblPr>
+            <w:tblGrid>
+              <w:gridCol w:w="3118"/>
+              <w:gridCol w:w="3119"/>
+            </w:tblGrid>
+            <w:tr>
+              <w:tc>
+                <w:tcPr>
+                  <w:tcW w:w="3118" w:type="dxa"/>
+                </w:tcPr>
+                <w:p>
+                  <w:pPr>
+                    <w:rPr>
+                      <w:lang w:val="en-US"/>
+                    </w:rPr>
+                  </w:pPr>
+                  <w:r>
+                    <w:rPr>
+                      <w:lang w:val="en-US"/>
+                    </w:rPr>
+                    <w:t>Webpage ----</w:t>
+                  </w:r>
+                  <w:r>
+                    <w:rPr>
+                      <w:lang w:val="en-US"/>
+                    </w:rPr>
+                    <w:sym w:font="Wingdings" w:char="F0E0"/>
+                  </w:r>
+                  <w:r>
+                    <w:rPr>
+                      <w:lang w:val="en-US"/>
+                    </w:rPr>
+                    <w:t xml:space="preserve"> /</w:t>
+                  </w:r>
+                  <w:r>
+                    <w:rPr>
+                      <w:lang w:val="en-US"/>
+                    </w:rPr>
+                    <w:t>news/&lt;category&gt;/&lt;</w:t>
+                  </w:r>
+                  <w:proofErr w:type="spellStart"/>
+                  <w:r>
+                    <w:rPr>
+                      <w:lang w:val="en-US"/>
+                    </w:rPr>
+                    <w:t>uuid</w:t>
+                  </w:r>
+                  <w:proofErr w:type="spellEnd"/>
+                  <w:r>
+                    <w:rPr>
+                      <w:lang w:val="en-US"/>
+                    </w:rPr>
+                    <w:t>&gt;</w:t>
+                  </w:r>
+                  <w:r>
+                    <w:rPr>
+                      <w:lang w:val="en-US"/>
+                    </w:rPr>
+                    <w:t xml:space="preserve"> endpoint</w:t>
+                  </w:r>
+                </w:p>
+              </w:tc>
+              <w:tc>
+                <w:tcPr>
+                  <w:tcW w:w="3119" w:type="dxa"/>
+                </w:tcPr>
+                <w:p>
+                  <w:pPr>
+                    <w:rPr>
+                      <w:lang w:val="en-US"/>
+                    </w:rPr>
+                  </w:pPr>
+                </w:p>
+              </w:tc>
+            </w:tr>
+            <w:tr>
+              <w:tc>
+                <w:tcPr>
+                  <w:tcW w:w="3118" w:type="dxa"/>
+                </w:tcPr>
+                <w:p>
+                  <w:pPr>
+                    <w:rPr>
+                      <w:lang w:val="en-US"/>
+                    </w:rPr>
+                  </w:pPr>
+                  <w:r>
+                    <w:rPr>
+                      <w:lang w:val="en-US"/>
+                    </w:rPr>
+                    <w:t xml:space="preserve">Webpage </w:t>
+                  </w:r>
+                  <w:r>
+                    <w:rPr>
+                      <w:lang w:val="en-US"/>
+                    </w:rPr>
+                    <w:sym w:font="Wingdings" w:char="F0E7"/>
+                  </w:r>
+                  <w:r>
+                    <w:rPr>
+                      <w:lang w:val="en-US"/>
+                    </w:rPr>
+                    <w:t xml:space="preserve">---- </w:t>
+                  </w:r>
+                  <w:r>
+                    <w:rPr>
+                      <w:lang w:val="en-US"/>
+                    </w:rPr>
+                    <w:t>/news/&lt;category&gt;/</w:t>
+                  </w:r>
+                  <w:r>
+                    <w:rPr>
+                      <w:lang w:val="en-US"/>
+                    </w:rPr>
+                    <w:t>&lt;</w:t>
+                  </w:r>
+                  <w:proofErr w:type="spellStart"/>
+                  <w:r>
+                    <w:rPr>
+                      <w:lang w:val="en-US"/>
+                    </w:rPr>
+                    <w:t>uuid</w:t>
+                  </w:r>
+                  <w:proofErr w:type="spellEnd"/>
+                  <w:r>
+                    <w:rPr>
+                      <w:lang w:val="en-US"/>
+                    </w:rPr>
+                    <w:t>&gt;</w:t>
+                  </w:r>
+                  <w:r>
+                    <w:rPr>
+                      <w:lang w:val="en-US"/>
+                    </w:rPr>
+                    <w:t xml:space="preserve"> </w:t>
+                  </w:r>
+                  <w:r>
+                    <w:rPr>
+                      <w:lang w:val="en-US"/>
+                    </w:rPr>
+                    <w:t>endpoint</w:t>
+                  </w:r>
+                </w:p>
+              </w:tc>
+              <w:tc>
+                <w:tcPr>
+                  <w:tcW w:w="3119" w:type="dxa"/>
+                </w:tcPr>
+                <w:p>
+                  <w:pPr>
+                    <w:rPr>
+                      <w:lang w:val="en-US"/>
+                    </w:rPr>
+                  </w:pPr>
+                  <w:r>
+                    <w:rPr>
+                      <w:lang w:val="en-US"/>
+                    </w:rPr>
+                    <w:t>Return news</w:t>
+                  </w:r>
+                </w:p>
+              </w:tc>
+            </w:tr>
+          </w:tbl>
+          <w:p>
+            <w:pPr>
+              <w:rPr>
+                <w:lang w:val="en-US"/>
+              </w:rPr>
+            </w:pPr>
+          </w:p>
+        </w:tc>
+      </w:tr>
+    </w:tbl>
+    <w:p>
+      <w:pPr>
+        <w:rPr>
+          <w:lang w:val="en-US"/>
+        </w:rPr>
+      </w:pPr>
+    </w:p>
+    <w:p>
+      <w:pPr>
+        <w:rPr>
+          <w:lang w:val="en-US"/>
+        </w:rPr>
+      </w:pPr>
+    </w:p>
+    <w:p>
+      <w:pPr>
+        <w:pStyle w:val="ListParagraph"/>
+        <w:numPr>
+          <w:ilvl w:val="1"/>
+          <w:numId w:val="2"/>
+        </w:numPr>
+        <w:rPr>
+          <w:lang w:val="en-US"/>
+        </w:rPr>
+      </w:pPr>
+      <w:proofErr w:type="gramStart"/>
+      <w:r>
+        <w:rPr>
+          <w:lang w:val="en-US"/>
+        </w:rPr>
+        <w:t>User</w:t>
+      </w:r>
+      <w:proofErr w:type="gramEnd"/>
+      <w:r>
+        <w:rPr>
+          <w:lang w:val="en-US"/>
+        </w:rPr>
+        <w:t xml:space="preserve"> select sentiment / tags / topics from the news</w:t>
+      </w:r>
+      <w:r>
+        <w:rPr>
+          <w:lang w:val="en-US"/>
+        </w:rPr>
+        <w:t xml:space="preserve"> article</w:t>
+      </w:r>
+    </w:p>
+    <w:tbl>
+      <w:tblPr>
+        <w:tblStyle w:val="TableGrid"/>
+        <w:tblW w:w="0" w:type="auto"/>
+        <w:tblLook w:val="04A0" w:firstRow="1" w:lastRow="0" w:firstColumn="1" w:lastColumn="0" w:noHBand="0" w:noVBand="1"/>
+      </w:tblPr>
+      <w:tblGrid>
+        <w:gridCol w:w="2547"/>
+        <w:gridCol w:w="6463"/>
+      </w:tblGrid>
+      <w:tr>
+        <w:tc>
+          <w:tcPr>
+            <w:tcW w:w="2547" w:type="dxa"/>
+          </w:tcPr>
+          <w:p>
+            <w:pPr>
+              <w:rPr>
+                <w:lang w:val="en-US"/>
+              </w:rPr>
+            </w:pPr>
+            <w:r>
+              <w:rPr>
+                <w:lang w:val="en-US"/>
+              </w:rPr>
+              <w:t>Steps</w:t>
+            </w:r>
+          </w:p>
+        </w:tc>
+        <w:tc>
+          <w:tcPr>
+            <w:tcW w:w="6463" w:type="dxa"/>
+          </w:tcPr>
+          <w:p>
+            <w:pPr>
+              <w:rPr>
+                <w:lang w:val="en-US"/>
+              </w:rPr>
+            </w:pPr>
+            <w:r>
+              <w:rPr>
+                <w:lang w:val="en-US"/>
+              </w:rPr>
+              <w:t>Flow</w:t>
+            </w:r>
+          </w:p>
+        </w:tc>
+      </w:tr>
+      <w:tr>
+        <w:tc>
+          <w:tcPr>
+            <w:tcW w:w="2547" w:type="dxa"/>
+          </w:tcPr>
+          <w:p>
+            <w:pPr>
+              <w:rPr>
+                <w:lang w:val="en-US"/>
+              </w:rPr>
+            </w:pPr>
+            <w:r>
+              <w:rPr>
+                <w:lang w:val="en-US"/>
+              </w:rPr>
+              <w:t>User selects category / sentiment/ tags/ topics from the news article</w:t>
+            </w:r>
+          </w:p>
+        </w:tc>
+        <w:tc>
+          <w:tcPr>
+            <w:tcW w:w="6463" w:type="dxa"/>
+          </w:tcPr>
+          <w:p>
+            <w:pPr>
+              <w:rPr>
+                <w:lang w:val="en-US"/>
+              </w:rPr>
+            </w:pPr>
+          </w:p>
+        </w:tc>
+      </w:tr>
+      <w:tr>
+        <w:tc>
+          <w:tcPr>
+            <w:tcW w:w="2547" w:type="dxa"/>
+          </w:tcPr>
+          <w:p>
+            <w:pPr>
+              <w:rPr>
+                <w:lang w:val="en-US"/>
+              </w:rPr>
+            </w:pPr>
+            <w:r>
+              <w:rPr>
+                <w:lang w:val="en-US"/>
+              </w:rPr>
+              <w:t>Return the news abstract list from the criteria</w:t>
+            </w:r>
+          </w:p>
+        </w:tc>
+        <w:tc>
+          <w:tcPr>
+            <w:tcW w:w="6463" w:type="dxa"/>
+          </w:tcPr>
+          <w:tbl>
+            <w:tblPr>
+              <w:tblStyle w:val="TableGrid"/>
+              <w:tblW w:w="0" w:type="auto"/>
+              <w:tblLook w:val="04A0" w:firstRow="1" w:lastRow="0" w:firstColumn="1" w:lastColumn="0" w:noHBand="0" w:noVBand="1"/>
+            </w:tblPr>
+            <w:tblGrid>
+              <w:gridCol w:w="3118"/>
+              <w:gridCol w:w="3119"/>
+            </w:tblGrid>
+            <w:tr>
+              <w:tc>
+                <w:tcPr>
+                  <w:tcW w:w="3118" w:type="dxa"/>
+                </w:tcPr>
+                <w:p>
+                  <w:pPr>
+                    <w:rPr>
+                      <w:lang w:val="en-US"/>
+                    </w:rPr>
+                  </w:pPr>
+                  <w:r>
+                    <w:rPr>
+                      <w:lang w:val="en-US"/>
+                    </w:rPr>
+                    <w:t>Webpage ----</w:t>
+                  </w:r>
+                  <w:r>
+                    <w:rPr>
+                      <w:lang w:val="en-US"/>
+                    </w:rPr>
+                    <w:sym w:font="Wingdings" w:char="F0E0"/>
+                  </w:r>
+                  <w:r>
+                    <w:rPr>
+                      <w:lang w:val="en-US"/>
+                    </w:rPr>
+                    <w:t xml:space="preserve"> /</w:t>
+                  </w:r>
+                  <w:r>
+                    <w:rPr>
+                      <w:lang w:val="en-US"/>
+                    </w:rPr>
+                    <w:t xml:space="preserve">search? </w:t>
+                  </w:r>
+                  <w:r>
+                    <w:rPr>
+                      <w:lang w:val="en-US"/>
+                    </w:rPr>
+                    <w:t>endpoint</w:t>
+                  </w:r>
+                </w:p>
+              </w:tc>
+              <w:tc>
+                <w:tcPr>
+                  <w:tcW w:w="3119" w:type="dxa"/>
+                </w:tcPr>
+                <w:p>
+                  <w:pPr>
+                    <w:rPr>
+                      <w:lang w:val="en-US"/>
+                    </w:rPr>
+                  </w:pPr>
+                  <w:r>
+                    <w:rPr>
+                      <w:lang w:val="en-US"/>
+                    </w:rPr>
+                    <w:t>Pass the search criteria as search</w:t>
+                  </w:r>
+                </w:p>
+              </w:tc>
+            </w:tr>
+            <w:tr>
+              <w:tc>
+                <w:tcPr>
+                  <w:tcW w:w="3118" w:type="dxa"/>
+                </w:tcPr>
+                <w:p>
+                  <w:pPr>
+                    <w:rPr>
+                      <w:lang w:val="en-US"/>
+                    </w:rPr>
+                  </w:pPr>
+                  <w:r>
+                    <w:rPr>
+                      <w:lang w:val="en-US"/>
+                    </w:rPr>
+                    <w:t xml:space="preserve">Webpage </w:t>
+                  </w:r>
+                  <w:r>
+                    <w:rPr>
+                      <w:lang w:val="en-US"/>
+                    </w:rPr>
+                    <w:sym w:font="Wingdings" w:char="F0E7"/>
+                  </w:r>
+                  <w:r>
+                    <w:rPr>
+                      <w:lang w:val="en-US"/>
+                    </w:rPr>
+                    <w:t>---- /</w:t>
+                  </w:r>
+                  <w:r>
+                    <w:rPr>
+                      <w:lang w:val="en-US"/>
+                    </w:rPr>
+                    <w:t>search?</w:t>
+                  </w:r>
+                  <w:r>
+                    <w:rPr>
+                      <w:lang w:val="en-US"/>
+                    </w:rPr>
+                    <w:t xml:space="preserve"> endpoint</w:t>
+                  </w:r>
+                </w:p>
+              </w:tc>
+              <w:tc>
+                <w:tcPr>
+                  <w:tcW w:w="3119" w:type="dxa"/>
+                </w:tcPr>
+                <w:p>
+                  <w:pPr>
+                    <w:rPr>
+                      <w:lang w:val="en-US"/>
+                    </w:rPr>
+                  </w:pPr>
+                  <w:r>
+                    <w:rPr>
+                      <w:lang w:val="en-US"/>
+                    </w:rPr>
+                    <w:t>Return the search result</w:t>
+                  </w:r>
+                </w:p>
+              </w:tc>
+            </w:tr>
+          </w:tbl>
+          <w:p>
+            <w:pPr>
+              <w:rPr>
+                <w:lang w:val="en-US"/>
+              </w:rPr>
+            </w:pPr>
+          </w:p>
+        </w:tc>
+      </w:tr>
+    </w:tbl>
+    <w:p/>
     <w:sectPr>
       <w:pgSz w:w="11900" w:h="16840"/>
       <w:pgMar w:top="1440" w:right="1440" w:bottom="1440" w:left="1440" w:header="708" w:footer="708" w:gutter="0"/>
@@ -1382,6 +2847,178 @@
 <file path=word/numbering.xml><?xml version="1.0" encoding="utf-8"?>
 <w:numbering xmlns:wpc="http://schemas.microsoft.com/office/word/2010/wordprocessingCanvas" xmlns:cx="http://schemas.microsoft.com/office/drawing/2014/chartex" xmlns:cx1="http://schemas.microsoft.com/office/drawing/2015/9/8/chartex" xmlns:cx2="http://schemas.microsoft.com/office/drawing/2015/10/21/chartex" xmlns:cx3="http://schemas.microsoft.com/office/drawing/2016/5/9/chartex" xmlns:cx4="http://schemas.microsoft.com/office/drawing/2016/5/10/chartex" xmlns:cx5="http://schemas.microsoft.com/office/drawing/2016/5/11/chartex" xmlns:cx6="http://schemas.microsoft.com/office/drawing/2016/5/12/chartex" xmlns:cx7="http://schemas.microsoft.com/office/drawing/2016/5/13/chartex" xmlns:cx8="http://schemas.microsoft.com/office/drawing/2016/5/14/chartex" xmlns:mc="http://schemas.openxmlformats.org/markup-compatibility/2006" xmlns:aink="http://schemas.microsoft.com/office/drawing/2016/ink" xmlns:am3d="http://schemas.microsoft.com/office/drawing/2017/model3d" xmlns:o="urn:schemas-microsoft-com:office:office" xmlns:r="http://schemas.openxmlformats.org/officeDocument/2006/relationships" xmlns:m="http://schemas.openxmlformats.org/officeDocument/2006/math" xmlns:v="urn:schemas-microsoft-com:vml" xmlns:wp14="http://schemas.microsoft.com/office/word/2010/wordprocessingDrawing" xmlns:wp="http://schemas.openxmlformats.org/drawingml/2006/wordprocessingDrawing" xmlns:w10="urn:schemas-microsoft-com:office:word" xmlns:w="http://schemas.openxmlformats.org/wordprocessingml/2006/main" xmlns:w14="http://schemas.microsoft.com/office/word/2010/wordml" xmlns:w15="http://schemas.microsoft.com/office/word/2012/wordml" xmlns:w16cex="http://schemas.microsoft.com/office/word/2018/wordml/cex" xmlns:w16cid="http://schemas.microsoft.com/office/word/2016/wordml/cid" xmlns:w16="http://schemas.microsoft.com/office/word/2018/wordml" xmlns:w16sdtdh="http://schemas.microsoft.com/office/word/2020/wordml/sdtdatahash" xmlns:w16se="http://schemas.microsoft.com/office/word/2015/wordml/symex" xmlns:wpg="http://schemas.microsoft.com/office/word/2010/wordprocessingGroup" xmlns:wpi="http://schemas.microsoft.com/office/word/2010/wordprocessingInk" xmlns:wne="http://schemas.microsoft.com/office/word/2006/wordml" xmlns:wps="http://schemas.microsoft.com/office/word/2010/wordprocessingShape" mc:Ignorable="w14 w15 w16se w16cid w16 w16cex w16sdtdh wp14">
   <w:abstractNum w:abstractNumId="0" w15:restartNumberingAfterBreak="0">
+    <w:nsid w:val="029374AE"/>
+    <w:multiLevelType w:val="hybridMultilevel"/>
+    <w:tmpl w:val="094AC974"/>
+    <w:lvl w:ilvl="0" w:tplc="FFFFFFFF">
+      <w:start w:val="1"/>
+      <w:numFmt w:val="lowerLetter"/>
+      <w:lvlText w:val="%1."/>
+      <w:lvlJc w:val="left"/>
+      <w:pPr>
+        <w:ind w:left="1440" w:hanging="360"/>
+      </w:pPr>
+    </w:lvl>
+    <w:lvl w:ilvl="1" w:tplc="08090019" w:tentative="1">
+      <w:start w:val="1"/>
+      <w:numFmt w:val="lowerLetter"/>
+      <w:lvlText w:val="%2."/>
+      <w:lvlJc w:val="left"/>
+      <w:pPr>
+        <w:ind w:left="1440" w:hanging="360"/>
+      </w:pPr>
+    </w:lvl>
+    <w:lvl w:ilvl="2" w:tplc="0809001B" w:tentative="1">
+      <w:start w:val="1"/>
+      <w:numFmt w:val="lowerRoman"/>
+      <w:lvlText w:val="%3."/>
+      <w:lvlJc w:val="right"/>
+      <w:pPr>
+        <w:ind w:left="2160" w:hanging="180"/>
+      </w:pPr>
+    </w:lvl>
+    <w:lvl w:ilvl="3" w:tplc="0809000F" w:tentative="1">
+      <w:start w:val="1"/>
+      <w:numFmt w:val="decimal"/>
+      <w:lvlText w:val="%4."/>
+      <w:lvlJc w:val="left"/>
+      <w:pPr>
+        <w:ind w:left="2880" w:hanging="360"/>
+      </w:pPr>
+    </w:lvl>
+    <w:lvl w:ilvl="4" w:tplc="08090019" w:tentative="1">
+      <w:start w:val="1"/>
+      <w:numFmt w:val="lowerLetter"/>
+      <w:lvlText w:val="%5."/>
+      <w:lvlJc w:val="left"/>
+      <w:pPr>
+        <w:ind w:left="3600" w:hanging="360"/>
+      </w:pPr>
+    </w:lvl>
+    <w:lvl w:ilvl="5" w:tplc="0809001B" w:tentative="1">
+      <w:start w:val="1"/>
+      <w:numFmt w:val="lowerRoman"/>
+      <w:lvlText w:val="%6."/>
+      <w:lvlJc w:val="right"/>
+      <w:pPr>
+        <w:ind w:left="4320" w:hanging="180"/>
+      </w:pPr>
+    </w:lvl>
+    <w:lvl w:ilvl="6" w:tplc="0809000F" w:tentative="1">
+      <w:start w:val="1"/>
+      <w:numFmt w:val="decimal"/>
+      <w:lvlText w:val="%7."/>
+      <w:lvlJc w:val="left"/>
+      <w:pPr>
+        <w:ind w:left="5040" w:hanging="360"/>
+      </w:pPr>
+    </w:lvl>
+    <w:lvl w:ilvl="7" w:tplc="08090019" w:tentative="1">
+      <w:start w:val="1"/>
+      <w:numFmt w:val="lowerLetter"/>
+      <w:lvlText w:val="%8."/>
+      <w:lvlJc w:val="left"/>
+      <w:pPr>
+        <w:ind w:left="5760" w:hanging="360"/>
+      </w:pPr>
+    </w:lvl>
+    <w:lvl w:ilvl="8" w:tplc="0809001B" w:tentative="1">
+      <w:start w:val="1"/>
+      <w:numFmt w:val="lowerRoman"/>
+      <w:lvlText w:val="%9."/>
+      <w:lvlJc w:val="right"/>
+      <w:pPr>
+        <w:ind w:left="6480" w:hanging="180"/>
+      </w:pPr>
+    </w:lvl>
+  </w:abstractNum>
+  <w:abstractNum w:abstractNumId="1" w15:restartNumberingAfterBreak="0">
+    <w:nsid w:val="03976BF5"/>
+    <w:multiLevelType w:val="hybridMultilevel"/>
+    <w:tmpl w:val="D0ACD4E6"/>
+    <w:lvl w:ilvl="0" w:tplc="FFFFFFFF">
+      <w:start w:val="1"/>
+      <w:numFmt w:val="lowerLetter"/>
+      <w:lvlText w:val="%1."/>
+      <w:lvlJc w:val="left"/>
+      <w:pPr>
+        <w:ind w:left="1440" w:hanging="360"/>
+      </w:pPr>
+    </w:lvl>
+    <w:lvl w:ilvl="1" w:tplc="08090019" w:tentative="1">
+      <w:start w:val="1"/>
+      <w:numFmt w:val="lowerLetter"/>
+      <w:lvlText w:val="%2."/>
+      <w:lvlJc w:val="left"/>
+      <w:pPr>
+        <w:ind w:left="1440" w:hanging="360"/>
+      </w:pPr>
+    </w:lvl>
+    <w:lvl w:ilvl="2" w:tplc="0809001B" w:tentative="1">
+      <w:start w:val="1"/>
+      <w:numFmt w:val="lowerRoman"/>
+      <w:lvlText w:val="%3."/>
+      <w:lvlJc w:val="right"/>
+      <w:pPr>
+        <w:ind w:left="2160" w:hanging="180"/>
+      </w:pPr>
+    </w:lvl>
+    <w:lvl w:ilvl="3" w:tplc="0809000F" w:tentative="1">
+      <w:start w:val="1"/>
+      <w:numFmt w:val="decimal"/>
+      <w:lvlText w:val="%4."/>
+      <w:lvlJc w:val="left"/>
+      <w:pPr>
+        <w:ind w:left="2880" w:hanging="360"/>
+      </w:pPr>
+    </w:lvl>
+    <w:lvl w:ilvl="4" w:tplc="08090019" w:tentative="1">
+      <w:start w:val="1"/>
+      <w:numFmt w:val="lowerLetter"/>
+      <w:lvlText w:val="%5."/>
+      <w:lvlJc w:val="left"/>
+      <w:pPr>
+        <w:ind w:left="3600" w:hanging="360"/>
+      </w:pPr>
+    </w:lvl>
+    <w:lvl w:ilvl="5" w:tplc="0809001B" w:tentative="1">
+      <w:start w:val="1"/>
+      <w:numFmt w:val="lowerRoman"/>
+      <w:lvlText w:val="%6."/>
+      <w:lvlJc w:val="right"/>
+      <w:pPr>
+        <w:ind w:left="4320" w:hanging="180"/>
+      </w:pPr>
+    </w:lvl>
+    <w:lvl w:ilvl="6" w:tplc="0809000F" w:tentative="1">
+      <w:start w:val="1"/>
+      <w:numFmt w:val="decimal"/>
+      <w:lvlText w:val="%7."/>
+      <w:lvlJc w:val="left"/>
+      <w:pPr>
+        <w:ind w:left="5040" w:hanging="360"/>
+      </w:pPr>
+    </w:lvl>
+    <w:lvl w:ilvl="7" w:tplc="08090019" w:tentative="1">
+      <w:start w:val="1"/>
+      <w:numFmt w:val="lowerLetter"/>
+      <w:lvlText w:val="%8."/>
+      <w:lvlJc w:val="left"/>
+      <w:pPr>
+        <w:ind w:left="5760" w:hanging="360"/>
+      </w:pPr>
+    </w:lvl>
+    <w:lvl w:ilvl="8" w:tplc="0809001B" w:tentative="1">
+      <w:start w:val="1"/>
+      <w:numFmt w:val="lowerRoman"/>
+      <w:lvlText w:val="%9."/>
+      <w:lvlJc w:val="right"/>
+      <w:pPr>
+        <w:ind w:left="6480" w:hanging="180"/>
+      </w:pPr>
+    </w:lvl>
+  </w:abstractNum>
+  <w:abstractNum w:abstractNumId="2" w15:restartNumberingAfterBreak="0">
     <w:nsid w:val="058D30BC"/>
     <w:multiLevelType w:val="hybridMultilevel"/>
     <w:tmpl w:val="A70627F4"/>
@@ -1494,7 +3131,7 @@
       </w:rPr>
     </w:lvl>
   </w:abstractNum>
-  <w:abstractNum w:abstractNumId="1" w15:restartNumberingAfterBreak="0">
+  <w:abstractNum w:abstractNumId="3" w15:restartNumberingAfterBreak="0">
     <w:nsid w:val="1C8672D8"/>
     <w:multiLevelType w:val="hybridMultilevel"/>
     <w:tmpl w:val="42C857EE"/>
@@ -1580,7 +3217,7 @@
       </w:pPr>
     </w:lvl>
   </w:abstractNum>
-  <w:abstractNum w:abstractNumId="2" w15:restartNumberingAfterBreak="0">
+  <w:abstractNum w:abstractNumId="4" w15:restartNumberingAfterBreak="0">
     <w:nsid w:val="39B633AE"/>
     <w:multiLevelType w:val="hybridMultilevel"/>
     <w:tmpl w:val="79E4A836"/>
@@ -1669,7 +3306,7 @@
       </w:pPr>
     </w:lvl>
   </w:abstractNum>
-  <w:abstractNum w:abstractNumId="3" w15:restartNumberingAfterBreak="0">
+  <w:abstractNum w:abstractNumId="5" w15:restartNumberingAfterBreak="0">
     <w:nsid w:val="3AC6103F"/>
     <w:multiLevelType w:val="hybridMultilevel"/>
     <w:tmpl w:val="79E4A836"/>
@@ -1758,7 +3395,7 @@
       </w:pPr>
     </w:lvl>
   </w:abstractNum>
-  <w:abstractNum w:abstractNumId="4" w15:restartNumberingAfterBreak="0">
+  <w:abstractNum w:abstractNumId="6" w15:restartNumberingAfterBreak="0">
     <w:nsid w:val="560D029C"/>
     <w:multiLevelType w:val="hybridMultilevel"/>
     <w:tmpl w:val="76B6A406"/>
@@ -1844,20 +3481,204 @@
       </w:pPr>
     </w:lvl>
   </w:abstractNum>
+  <w:abstractNum w:abstractNumId="7" w15:restartNumberingAfterBreak="0">
+    <w:nsid w:val="69DF5BB1"/>
+    <w:multiLevelType w:val="hybridMultilevel"/>
+    <w:tmpl w:val="D0BA2654"/>
+    <w:lvl w:ilvl="0" w:tplc="FFFFFFFF">
+      <w:start w:val="1"/>
+      <w:numFmt w:val="lowerLetter"/>
+      <w:lvlText w:val="%1."/>
+      <w:lvlJc w:val="left"/>
+      <w:pPr>
+        <w:ind w:left="1440" w:hanging="360"/>
+      </w:pPr>
+    </w:lvl>
+    <w:lvl w:ilvl="1" w:tplc="08090019" w:tentative="1">
+      <w:start w:val="1"/>
+      <w:numFmt w:val="lowerLetter"/>
+      <w:lvlText w:val="%2."/>
+      <w:lvlJc w:val="left"/>
+      <w:pPr>
+        <w:ind w:left="1440" w:hanging="360"/>
+      </w:pPr>
+    </w:lvl>
+    <w:lvl w:ilvl="2" w:tplc="0809001B" w:tentative="1">
+      <w:start w:val="1"/>
+      <w:numFmt w:val="lowerRoman"/>
+      <w:lvlText w:val="%3."/>
+      <w:lvlJc w:val="right"/>
+      <w:pPr>
+        <w:ind w:left="2160" w:hanging="180"/>
+      </w:pPr>
+    </w:lvl>
+    <w:lvl w:ilvl="3" w:tplc="0809000F" w:tentative="1">
+      <w:start w:val="1"/>
+      <w:numFmt w:val="decimal"/>
+      <w:lvlText w:val="%4."/>
+      <w:lvlJc w:val="left"/>
+      <w:pPr>
+        <w:ind w:left="2880" w:hanging="360"/>
+      </w:pPr>
+    </w:lvl>
+    <w:lvl w:ilvl="4" w:tplc="08090019" w:tentative="1">
+      <w:start w:val="1"/>
+      <w:numFmt w:val="lowerLetter"/>
+      <w:lvlText w:val="%5."/>
+      <w:lvlJc w:val="left"/>
+      <w:pPr>
+        <w:ind w:left="3600" w:hanging="360"/>
+      </w:pPr>
+    </w:lvl>
+    <w:lvl w:ilvl="5" w:tplc="0809001B" w:tentative="1">
+      <w:start w:val="1"/>
+      <w:numFmt w:val="lowerRoman"/>
+      <w:lvlText w:val="%6."/>
+      <w:lvlJc w:val="right"/>
+      <w:pPr>
+        <w:ind w:left="4320" w:hanging="180"/>
+      </w:pPr>
+    </w:lvl>
+    <w:lvl w:ilvl="6" w:tplc="0809000F" w:tentative="1">
+      <w:start w:val="1"/>
+      <w:numFmt w:val="decimal"/>
+      <w:lvlText w:val="%7."/>
+      <w:lvlJc w:val="left"/>
+      <w:pPr>
+        <w:ind w:left="5040" w:hanging="360"/>
+      </w:pPr>
+    </w:lvl>
+    <w:lvl w:ilvl="7" w:tplc="08090019" w:tentative="1">
+      <w:start w:val="1"/>
+      <w:numFmt w:val="lowerLetter"/>
+      <w:lvlText w:val="%8."/>
+      <w:lvlJc w:val="left"/>
+      <w:pPr>
+        <w:ind w:left="5760" w:hanging="360"/>
+      </w:pPr>
+    </w:lvl>
+    <w:lvl w:ilvl="8" w:tplc="0809001B" w:tentative="1">
+      <w:start w:val="1"/>
+      <w:numFmt w:val="lowerRoman"/>
+      <w:lvlText w:val="%9."/>
+      <w:lvlJc w:val="right"/>
+      <w:pPr>
+        <w:ind w:left="6480" w:hanging="180"/>
+      </w:pPr>
+    </w:lvl>
+  </w:abstractNum>
+  <w:abstractNum w:abstractNumId="8" w15:restartNumberingAfterBreak="0">
+    <w:nsid w:val="7F5D6FD6"/>
+    <w:multiLevelType w:val="hybridMultilevel"/>
+    <w:tmpl w:val="77D8F53C"/>
+    <w:lvl w:ilvl="0" w:tplc="08090019">
+      <w:start w:val="1"/>
+      <w:numFmt w:val="lowerLetter"/>
+      <w:lvlText w:val="%1."/>
+      <w:lvlJc w:val="left"/>
+      <w:pPr>
+        <w:ind w:left="1440" w:hanging="360"/>
+      </w:pPr>
+    </w:lvl>
+    <w:lvl w:ilvl="1" w:tplc="08090019" w:tentative="1">
+      <w:start w:val="1"/>
+      <w:numFmt w:val="lowerLetter"/>
+      <w:lvlText w:val="%2."/>
+      <w:lvlJc w:val="left"/>
+      <w:pPr>
+        <w:ind w:left="2160" w:hanging="360"/>
+      </w:pPr>
+    </w:lvl>
+    <w:lvl w:ilvl="2" w:tplc="0809001B" w:tentative="1">
+      <w:start w:val="1"/>
+      <w:numFmt w:val="lowerRoman"/>
+      <w:lvlText w:val="%3."/>
+      <w:lvlJc w:val="right"/>
+      <w:pPr>
+        <w:ind w:left="2880" w:hanging="180"/>
+      </w:pPr>
+    </w:lvl>
+    <w:lvl w:ilvl="3" w:tplc="0809000F" w:tentative="1">
+      <w:start w:val="1"/>
+      <w:numFmt w:val="decimal"/>
+      <w:lvlText w:val="%4."/>
+      <w:lvlJc w:val="left"/>
+      <w:pPr>
+        <w:ind w:left="3600" w:hanging="360"/>
+      </w:pPr>
+    </w:lvl>
+    <w:lvl w:ilvl="4" w:tplc="08090019" w:tentative="1">
+      <w:start w:val="1"/>
+      <w:numFmt w:val="lowerLetter"/>
+      <w:lvlText w:val="%5."/>
+      <w:lvlJc w:val="left"/>
+      <w:pPr>
+        <w:ind w:left="4320" w:hanging="360"/>
+      </w:pPr>
+    </w:lvl>
+    <w:lvl w:ilvl="5" w:tplc="0809001B" w:tentative="1">
+      <w:start w:val="1"/>
+      <w:numFmt w:val="lowerRoman"/>
+      <w:lvlText w:val="%6."/>
+      <w:lvlJc w:val="right"/>
+      <w:pPr>
+        <w:ind w:left="5040" w:hanging="180"/>
+      </w:pPr>
+    </w:lvl>
+    <w:lvl w:ilvl="6" w:tplc="0809000F" w:tentative="1">
+      <w:start w:val="1"/>
+      <w:numFmt w:val="decimal"/>
+      <w:lvlText w:val="%7."/>
+      <w:lvlJc w:val="left"/>
+      <w:pPr>
+        <w:ind w:left="5760" w:hanging="360"/>
+      </w:pPr>
+    </w:lvl>
+    <w:lvl w:ilvl="7" w:tplc="08090019" w:tentative="1">
+      <w:start w:val="1"/>
+      <w:numFmt w:val="lowerLetter"/>
+      <w:lvlText w:val="%8."/>
+      <w:lvlJc w:val="left"/>
+      <w:pPr>
+        <w:ind w:left="6480" w:hanging="360"/>
+      </w:pPr>
+    </w:lvl>
+    <w:lvl w:ilvl="8" w:tplc="0809001B" w:tentative="1">
+      <w:start w:val="1"/>
+      <w:numFmt w:val="lowerRoman"/>
+      <w:lvlText w:val="%9."/>
+      <w:lvlJc w:val="right"/>
+      <w:pPr>
+        <w:ind w:left="7200" w:hanging="180"/>
+      </w:pPr>
+    </w:lvl>
+  </w:abstractNum>
   <w:num w:numId="1">
+    <w:abstractNumId w:val="5"/>
+  </w:num>
+  <w:num w:numId="2">
+    <w:abstractNumId w:val="4"/>
+  </w:num>
+  <w:num w:numId="3">
+    <w:abstractNumId w:val="2"/>
+  </w:num>
+  <w:num w:numId="4">
+    <w:abstractNumId w:val="6"/>
+  </w:num>
+  <w:num w:numId="5">
     <w:abstractNumId w:val="3"/>
   </w:num>
-  <w:num w:numId="2">
-    <w:abstractNumId w:val="2"/>
+  <w:num w:numId="6">
+    <w:abstractNumId w:val="7"/>
   </w:num>
-  <w:num w:numId="3">
+  <w:num w:numId="7">
     <w:abstractNumId w:val="0"/>
   </w:num>
-  <w:num w:numId="4">
-    <w:abstractNumId w:val="4"/>
+  <w:num w:numId="8">
+    <w:abstractNumId w:val="1"/>
   </w:num>
-  <w:num w:numId="5">
-    <w:abstractNumId w:val="1"/>
+  <w:num w:numId="9">
+    <w:abstractNumId w:val="8"/>
   </w:num>
 </w:numbering>
 </file>

</xml_diff>